<commit_message>
Test update and format change
</commit_message>
<xml_diff>
--- a/Assignment 2 Draft (1).docx
+++ b/Assignment 2 Draft (1).docx
@@ -100,48 +100,213 @@
     </w:p>
     <w:p>
       <w:pPr>
+        <w:pStyle w:val="Title"/>
+        <w:jc w:val="center"/>
+      </w:pPr>
+      <w:r>
+        <w:t xml:space="preserve">Great Teams </w:t>
+      </w:r>
+    </w:p>
+    <w:p>
+      <w:pPr>
+        <w:pStyle w:val="Title"/>
+        <w:jc w:val="center"/>
+      </w:pPr>
+      <w:r>
+        <w:t xml:space="preserve">Create Great </w:t>
+      </w:r>
+    </w:p>
+    <w:p>
+      <w:pPr>
+        <w:pStyle w:val="Title"/>
+        <w:jc w:val="center"/>
+      </w:pPr>
+      <w:r>
+        <w:t>Outcomes</w:t>
+      </w:r>
+    </w:p>
+    <w:p>
+      <w:pPr>
         <w:jc w:val="center"/>
         <w:rPr>
           <w:sz w:val="40"/>
           <w:szCs w:val="40"/>
         </w:rPr>
       </w:pPr>
-    </w:p>
-    <w:p>
-      <w:pPr>
-        <w:pStyle w:val="Title"/>
-        <w:jc w:val="center"/>
-      </w:pPr>
-      <w:r>
-        <w:t xml:space="preserve">Great Teams </w:t>
-      </w:r>
-    </w:p>
-    <w:p>
-      <w:pPr>
-        <w:pStyle w:val="Title"/>
-        <w:jc w:val="center"/>
-      </w:pPr>
-      <w:r>
-        <w:t xml:space="preserve">Create Great </w:t>
-      </w:r>
-    </w:p>
-    <w:p>
-      <w:pPr>
-        <w:pStyle w:val="Title"/>
-        <w:jc w:val="center"/>
-      </w:pPr>
-      <w:r>
-        <w:t>Outcomes</w:t>
-      </w:r>
-    </w:p>
-    <w:p>
-      <w:pPr>
-        <w:jc w:val="center"/>
-        <w:rPr>
+      <w:r>
+        <w:rPr>
+          <w:noProof/>
           <w:sz w:val="40"/>
           <w:szCs w:val="40"/>
         </w:rPr>
-      </w:pPr>
+        <mc:AlternateContent>
+          <mc:Choice Requires="wps">
+            <w:drawing>
+              <wp:anchor distT="0" distB="0" distL="114300" distR="114300" simplePos="0" relativeHeight="251659264" behindDoc="1" locked="0" layoutInCell="1" allowOverlap="1" wp14:anchorId="17E3CFEC" wp14:editId="0C57DB5D">
+                <wp:simplePos x="0" y="0"/>
+                <wp:positionH relativeFrom="column">
+                  <wp:posOffset>-890016</wp:posOffset>
+                </wp:positionH>
+                <wp:positionV relativeFrom="paragraph">
+                  <wp:posOffset>156845</wp:posOffset>
+                </wp:positionV>
+                <wp:extent cx="7522464" cy="4943856"/>
+                <wp:effectExtent l="0" t="0" r="21590" b="28575"/>
+                <wp:wrapNone/>
+                <wp:docPr id="2" name="Rectangle 2"/>
+                <wp:cNvGraphicFramePr/>
+                <a:graphic xmlns:a="http://schemas.openxmlformats.org/drawingml/2006/main">
+                  <a:graphicData uri="http://schemas.microsoft.com/office/word/2010/wordprocessingShape">
+                    <wps:wsp>
+                      <wps:cNvSpPr/>
+                      <wps:spPr>
+                        <a:xfrm>
+                          <a:off x="0" y="0"/>
+                          <a:ext cx="7522464" cy="4943856"/>
+                        </a:xfrm>
+                        <a:prstGeom prst="rect">
+                          <a:avLst/>
+                        </a:prstGeom>
+                        <a:solidFill>
+                          <a:srgbClr val="C40827"/>
+                        </a:solidFill>
+                      </wps:spPr>
+                      <wps:style>
+                        <a:lnRef idx="2">
+                          <a:schemeClr val="accent1">
+                            <a:shade val="50000"/>
+                          </a:schemeClr>
+                        </a:lnRef>
+                        <a:fillRef idx="1">
+                          <a:schemeClr val="accent1"/>
+                        </a:fillRef>
+                        <a:effectRef idx="0">
+                          <a:schemeClr val="accent1"/>
+                        </a:effectRef>
+                        <a:fontRef idx="minor">
+                          <a:schemeClr val="lt1"/>
+                        </a:fontRef>
+                      </wps:style>
+                      <wps:bodyPr rot="0" spcFirstLastPara="0" vertOverflow="overflow" horzOverflow="overflow" vert="horz" wrap="square" lIns="91440" tIns="45720" rIns="91440" bIns="45720" numCol="1" spcCol="0" rtlCol="0" fromWordArt="0" anchor="ctr" anchorCtr="0" forceAA="0" compatLnSpc="1">
+                        <a:prstTxWarp prst="textNoShape">
+                          <a:avLst/>
+                        </a:prstTxWarp>
+                        <a:noAutofit/>
+                      </wps:bodyPr>
+                    </wps:wsp>
+                  </a:graphicData>
+                </a:graphic>
+                <wp14:sizeRelV relativeFrom="margin">
+                  <wp14:pctHeight>0</wp14:pctHeight>
+                </wp14:sizeRelV>
+              </wp:anchor>
+            </w:drawing>
+          </mc:Choice>
+          <mc:Fallback>
+            <w:pict>
+              <v:rect w14:anchorId="5144D636" id="Rectangle 2" o:spid="_x0000_s1026" style="position:absolute;margin-left:-70.1pt;margin-top:12.35pt;width:592.3pt;height:389.3pt;z-index:-251657216;visibility:visible;mso-wrap-style:square;mso-height-percent:0;mso-wrap-distance-left:9pt;mso-wrap-distance-top:0;mso-wrap-distance-right:9pt;mso-wrap-distance-bottom:0;mso-position-horizontal:absolute;mso-position-horizontal-relative:text;mso-position-vertical:absolute;mso-position-vertical-relative:text;mso-height-percent:0;mso-height-relative:margin;v-text-anchor:middle" o:gfxdata="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" fillcolor="#c40827" strokecolor="#794908 [1604]" strokeweight="1pt"/>
+            </w:pict>
+          </mc:Fallback>
+        </mc:AlternateContent>
+      </w:r>
+    </w:p>
+    <w:p>
+      <w:pPr>
+        <w:jc w:val="center"/>
+        <w:rPr>
+          <w:b/>
+          <w:bCs/>
+          <w:sz w:val="36"/>
+          <w:szCs w:val="36"/>
+        </w:rPr>
+      </w:pPr>
+      <w:r>
+        <w:rPr>
+          <w:b/>
+          <w:bCs/>
+          <w:sz w:val="36"/>
+          <w:szCs w:val="36"/>
+        </w:rPr>
+        <w:t>Prepared by:</w:t>
+      </w:r>
+    </w:p>
+    <w:p>
+      <w:pPr>
+        <w:jc w:val="center"/>
+        <w:rPr>
+          <w:b/>
+          <w:bCs/>
+          <w:sz w:val="36"/>
+          <w:szCs w:val="36"/>
+        </w:rPr>
+      </w:pPr>
+      <w:r>
+        <w:rPr>
+          <w:b/>
+          <w:bCs/>
+          <w:sz w:val="36"/>
+          <w:szCs w:val="36"/>
+        </w:rPr>
+        <w:t>Daria Sukonnova</w:t>
+      </w:r>
+    </w:p>
+    <w:p>
+      <w:pPr>
+        <w:jc w:val="center"/>
+        <w:rPr>
+          <w:b/>
+          <w:bCs/>
+          <w:sz w:val="36"/>
+          <w:szCs w:val="36"/>
+        </w:rPr>
+      </w:pPr>
+      <w:r>
+        <w:rPr>
+          <w:b/>
+          <w:bCs/>
+          <w:sz w:val="36"/>
+          <w:szCs w:val="36"/>
+        </w:rPr>
+        <w:t>Shane Thacker</w:t>
+      </w:r>
+    </w:p>
+    <w:p>
+      <w:pPr>
+        <w:jc w:val="center"/>
+        <w:rPr>
+          <w:b/>
+          <w:bCs/>
+          <w:sz w:val="36"/>
+          <w:szCs w:val="36"/>
+        </w:rPr>
+      </w:pPr>
+      <w:r>
+        <w:rPr>
+          <w:b/>
+          <w:bCs/>
+          <w:sz w:val="36"/>
+          <w:szCs w:val="36"/>
+        </w:rPr>
+        <w:t>Jeremy Naupay</w:t>
+      </w:r>
+    </w:p>
+    <w:p>
+      <w:pPr>
+        <w:jc w:val="center"/>
+        <w:rPr>
+          <w:sz w:val="36"/>
+          <w:szCs w:val="36"/>
+        </w:rPr>
+      </w:pPr>
+      <w:r>
+        <w:rPr>
+          <w:b/>
+          <w:bCs/>
+          <w:sz w:val="36"/>
+          <w:szCs w:val="36"/>
+        </w:rPr>
+        <w:t>Brian Dean</w:t>
+      </w:r>
     </w:p>
     <w:p>
       <w:pPr>
@@ -151,83 +316,87 @@
           <w:szCs w:val="40"/>
         </w:rPr>
       </w:pPr>
-      <w:r>
-        <w:rPr>
-          <w:sz w:val="40"/>
-          <w:szCs w:val="40"/>
-        </w:rPr>
-        <w:t>Authors / team members</w:t>
-      </w:r>
     </w:p>
     <w:p>
       <w:pPr>
         <w:jc w:val="center"/>
         <w:rPr>
-          <w:sz w:val="40"/>
-          <w:szCs w:val="40"/>
-        </w:rPr>
-      </w:pPr>
-      <w:r>
-        <w:rPr>
-          <w:sz w:val="40"/>
-          <w:szCs w:val="40"/>
-        </w:rPr>
-        <w:t>Brian was here!</w:t>
+          <w:b/>
+          <w:bCs/>
+          <w:sz w:val="36"/>
+          <w:szCs w:val="36"/>
+        </w:rPr>
+      </w:pPr>
+      <w:r>
+        <w:rPr>
+          <w:b/>
+          <w:bCs/>
+          <w:sz w:val="36"/>
+          <w:szCs w:val="36"/>
+        </w:rPr>
+        <w:t>Submitted to RMIT</w:t>
       </w:r>
     </w:p>
     <w:p>
       <w:pPr>
         <w:jc w:val="center"/>
         <w:rPr>
-          <w:sz w:val="40"/>
-          <w:szCs w:val="40"/>
-        </w:rPr>
-      </w:pPr>
-      <w:r>
-        <w:rPr>
-          <w:sz w:val="40"/>
-          <w:szCs w:val="40"/>
-        </w:rPr>
-        <w:t>Submitted to RMIT</w:t>
+          <w:b/>
+          <w:bCs/>
+          <w:sz w:val="36"/>
+          <w:szCs w:val="36"/>
+        </w:rPr>
+      </w:pPr>
+      <w:r>
+        <w:rPr>
+          <w:b/>
+          <w:bCs/>
+          <w:sz w:val="36"/>
+          <w:szCs w:val="36"/>
+        </w:rPr>
+        <w:t>12 January 2020</w:t>
       </w:r>
     </w:p>
     <w:p>
       <w:pPr>
         <w:jc w:val="center"/>
         <w:rPr>
-          <w:sz w:val="40"/>
-          <w:szCs w:val="40"/>
-        </w:rPr>
-      </w:pPr>
-      <w:r>
-        <w:rPr>
-          <w:sz w:val="40"/>
-          <w:szCs w:val="40"/>
-        </w:rPr>
-        <w:t>Date of Submission</w:t>
+          <w:b/>
+          <w:bCs/>
+          <w:sz w:val="36"/>
+          <w:szCs w:val="36"/>
+        </w:rPr>
+      </w:pPr>
+      <w:r>
+        <w:rPr>
+          <w:b/>
+          <w:bCs/>
+          <w:sz w:val="36"/>
+          <w:szCs w:val="36"/>
+        </w:rPr>
+        <w:t xml:space="preserve">Course Instructor: </w:t>
       </w:r>
     </w:p>
     <w:p>
       <w:pPr>
         <w:jc w:val="center"/>
         <w:rPr>
-          <w:sz w:val="40"/>
-          <w:szCs w:val="40"/>
-        </w:rPr>
-      </w:pPr>
-      <w:r>
-        <w:rPr>
-          <w:sz w:val="40"/>
-          <w:szCs w:val="40"/>
+          <w:sz w:val="36"/>
+          <w:szCs w:val="36"/>
+        </w:rPr>
+      </w:pPr>
+      <w:r>
+        <w:rPr>
+          <w:b/>
+          <w:bCs/>
+          <w:sz w:val="36"/>
+          <w:szCs w:val="36"/>
         </w:rPr>
         <w:t>Anthony Clapp</w:t>
       </w:r>
     </w:p>
-    <w:p/>
-    <w:p/>
-    <w:p/>
-    <w:p/>
-    <w:p/>
+    <w:bookmarkStart w:id="0" w:name="_GoBack" w:displacedByCustomXml="next"/>
+    <w:bookmarkEnd w:id="0" w:displacedByCustomXml="next"/>
     <w:sdt>
       <w:sdtPr>
         <w:rPr>
@@ -327,7 +496,7 @@
                 <w:noProof/>
                 <w:webHidden/>
               </w:rPr>
-              <w:t>2</w:t>
+              <w:t>3</w:t>
             </w:r>
             <w:r>
               <w:rPr>
@@ -397,7 +566,7 @@
                 <w:noProof/>
                 <w:webHidden/>
               </w:rPr>
-              <w:t>2</w:t>
+              <w:t>3</w:t>
             </w:r>
             <w:r>
               <w:rPr>
@@ -607,7 +776,7 @@
                 <w:noProof/>
                 <w:webHidden/>
               </w:rPr>
-              <w:t>3</w:t>
+              <w:t>4</w:t>
             </w:r>
             <w:r>
               <w:rPr>
@@ -747,7 +916,7 @@
                 <w:noProof/>
                 <w:webHidden/>
               </w:rPr>
-              <w:t>4</w:t>
+              <w:t>5</w:t>
             </w:r>
             <w:r>
               <w:rPr>
@@ -817,7 +986,7 @@
                 <w:noProof/>
                 <w:webHidden/>
               </w:rPr>
-              <w:t>5</w:t>
+              <w:t>6</w:t>
             </w:r>
             <w:r>
               <w:rPr>
@@ -887,7 +1056,7 @@
                 <w:noProof/>
                 <w:webHidden/>
               </w:rPr>
-              <w:t>5</w:t>
+              <w:t>6</w:t>
             </w:r>
             <w:r>
               <w:rPr>
@@ -957,7 +1126,7 @@
                 <w:noProof/>
                 <w:webHidden/>
               </w:rPr>
-              <w:t>6</w:t>
+              <w:t>7</w:t>
             </w:r>
             <w:r>
               <w:rPr>
@@ -1027,7 +1196,7 @@
                 <w:noProof/>
                 <w:webHidden/>
               </w:rPr>
-              <w:t>6</w:t>
+              <w:t>7</w:t>
             </w:r>
             <w:r>
               <w:rPr>
@@ -1097,7 +1266,7 @@
                 <w:noProof/>
                 <w:webHidden/>
               </w:rPr>
-              <w:t>6</w:t>
+              <w:t>7</w:t>
             </w:r>
             <w:r>
               <w:rPr>
@@ -1167,7 +1336,7 @@
                 <w:noProof/>
                 <w:webHidden/>
               </w:rPr>
-              <w:t>7</w:t>
+              <w:t>8</w:t>
             </w:r>
             <w:r>
               <w:rPr>
@@ -1237,7 +1406,7 @@
                 <w:noProof/>
                 <w:webHidden/>
               </w:rPr>
-              <w:t>7</w:t>
+              <w:t>8</w:t>
             </w:r>
             <w:r>
               <w:rPr>
@@ -1377,7 +1546,7 @@
                 <w:noProof/>
                 <w:webHidden/>
               </w:rPr>
-              <w:t>9</w:t>
+              <w:t>10</w:t>
             </w:r>
             <w:r>
               <w:rPr>
@@ -1417,7 +1586,7 @@
           <w:szCs w:val="32"/>
         </w:rPr>
       </w:pPr>
-      <w:bookmarkStart w:id="0" w:name="_Toc28713256"/>
+      <w:bookmarkStart w:id="1" w:name="_Toc28713256"/>
       <w:r>
         <w:br w:type="page"/>
       </w:r>
@@ -1427,9 +1596,10 @@
         <w:pStyle w:val="Heading1"/>
       </w:pPr>
       <w:r>
+        <w:lastRenderedPageBreak/>
         <w:t>Introduction</w:t>
       </w:r>
-      <w:bookmarkEnd w:id="0"/>
+      <w:bookmarkEnd w:id="1"/>
       <w:r>
         <w:t xml:space="preserve"> </w:t>
       </w:r>
@@ -1448,22 +1618,22 @@
       <w:pPr>
         <w:pStyle w:val="Heading1"/>
       </w:pPr>
-      <w:bookmarkStart w:id="1" w:name="_Toc28713257"/>
+      <w:bookmarkStart w:id="2" w:name="_Toc28713257"/>
       <w:r>
         <w:t>Team Profile</w:t>
       </w:r>
-      <w:bookmarkEnd w:id="1"/>
+      <w:bookmarkEnd w:id="2"/>
     </w:p>
     <w:p/>
     <w:p>
       <w:pPr>
         <w:pStyle w:val="Heading2"/>
       </w:pPr>
-      <w:bookmarkStart w:id="2" w:name="_Toc28713258"/>
+      <w:bookmarkStart w:id="3" w:name="_Toc28713258"/>
       <w:r>
         <w:t>Team Name</w:t>
       </w:r>
-      <w:bookmarkEnd w:id="2"/>
+      <w:bookmarkEnd w:id="3"/>
     </w:p>
     <w:p/>
     <w:p/>
@@ -1472,11 +1642,11 @@
       <w:pPr>
         <w:pStyle w:val="Heading2"/>
       </w:pPr>
-      <w:bookmarkStart w:id="3" w:name="_Toc28713259"/>
+      <w:bookmarkStart w:id="4" w:name="_Toc28713259"/>
       <w:r>
         <w:t>Personal Information</w:t>
       </w:r>
-      <w:bookmarkEnd w:id="3"/>
+      <w:bookmarkEnd w:id="4"/>
     </w:p>
     <w:p>
       <w:pPr>
@@ -1519,30 +1689,16 @@
       </w:r>
       <w:r>
         <w:br/>
-      </w:r>
-      <w:r>
-        <w:t xml:space="preserve">G'day, </w:t>
-      </w:r>
-      <w:proofErr w:type="gramStart"/>
-      <w:r>
-        <w:t>My</w:t>
-      </w:r>
-      <w:proofErr w:type="gramEnd"/>
-      <w:r>
-        <w:t xml:space="preserve"> name is Shane Thacker, and my current home is Toowoomba Queensland.</w:t>
-      </w:r>
-      <w:r>
-        <w:t xml:space="preserve"> </w:t>
-      </w:r>
-      <w:bookmarkStart w:id="4" w:name="_GoBack"/>
-      <w:bookmarkEnd w:id="4"/>
-      <w:r>
-        <w:t>My RMIT student number is s3827970 and my email is thacker.shane@gmail.com</w:t>
-      </w:r>
-    </w:p>
-    <w:p>
-      <w:r>
-        <w:t>Born in Adelaide, I moved to Queensland when I was eighteen, where I got a job in the furniture industry. By twenty, I was going back and forth to Indonesia to train the suppliers on how to sand, prepare, upholster, assemble, glaze and upholster furniture for the Australian company I was working for. At twenty-one, I made the permanent move to Indonesia working for that company then eventually by the time I was twenty-two started my own teak outdoor furniture company. After the 2008 global crisis wiped out my customers, then me off the map, I worked for a European company managing their properties in Indonesia. When those properties were sold off in 2015, I joined an international school and became the school director.</w:t>
+        <w:t>G'day, My name is Shane Thacker, and my current home is Toowoomba Queensland. My RMIT student number is s3827970 and my email is thacker.shane@gmail.com</w:t>
+      </w:r>
+    </w:p>
+    <w:p>
+      <w:r>
+        <w:t xml:space="preserve">Born in Adelaide, I moved to Queensland when I was eighteen, where I got a job in the furniture industry. By twenty, I was going back and forth to Indonesia to train the suppliers on how to sand, prepare, upholster, assemble, glaze and upholster furniture for the Australian company I was working for. At twenty-one, I made the permanent move to Indonesia working for that company then eventually by the time I was twenty-two started my own teak outdoor furniture company. After the 2008 global crisis wiped out my customers, then me off the map, I worked for a European </w:t>
+      </w:r>
+      <w:r>
+        <w:lastRenderedPageBreak/>
+        <w:t>company managing their properties in Indonesia. When those properties were sold off in 2015, I joined an international school and became the school director.</w:t>
       </w:r>
     </w:p>
     <w:p/>
@@ -1554,15 +1710,7 @@
     <w:p/>
     <w:p>
       <w:r>
-        <w:t xml:space="preserve">I am working towards a </w:t>
-      </w:r>
-      <w:proofErr w:type="gramStart"/>
-      <w:r>
-        <w:t>bachelor of international business</w:t>
-      </w:r>
-      <w:proofErr w:type="gramEnd"/>
-      <w:r>
-        <w:t xml:space="preserve"> where I hope to move into a management position of an international company within the next five years.</w:t>
+        <w:t>I am working towards a bachelor of international business where I hope to move into a management position of an international company within the next five years.</w:t>
       </w:r>
     </w:p>
     <w:p/>
@@ -1638,7 +1786,11 @@
         <w:pStyle w:val="Quote"/>
       </w:pPr>
       <w:r>
-        <w:t>Compare and contrast the ideal jobs for each person in the group. This may have changed due to feedback from Assignment 1. What common elements are there, if any? What differentiates each position from the others, if anything? How similar or different are your career plans across the group?</w:t>
+        <w:t xml:space="preserve">Compare and contrast the ideal jobs for each person in the group. This may have changed due to feedback from Assignment 1. What common elements are there, if any? What differentiates each </w:t>
+      </w:r>
+      <w:r>
+        <w:lastRenderedPageBreak/>
+        <w:t>position from the others, if anything? How similar or different are your career plans across the group?</w:t>
       </w:r>
     </w:p>
     <w:p>
@@ -1754,15 +1906,7 @@
         <w:pStyle w:val="Quote"/>
       </w:pPr>
       <w:r>
-        <w:t xml:space="preserve">• The link to your group’s Git repository (GitHub, </w:t>
-      </w:r>
-      <w:proofErr w:type="spellStart"/>
-      <w:r>
-        <w:t>BitBucket</w:t>
-      </w:r>
-      <w:proofErr w:type="spellEnd"/>
-      <w:r>
-        <w:t xml:space="preserve">, etc) </w:t>
+        <w:t xml:space="preserve">• The link to your group’s Git repository (GitHub, BitBucket, etc) </w:t>
       </w:r>
     </w:p>
     <w:p>
@@ -1839,15 +1983,7 @@
         </w:rPr>
       </w:pPr>
       <w:r>
-        <w:t>From your group's ideal jobs, you can identify a set of skills required for these jobs (we will refer to this as your group's required skill set). These can be divided into general skills (communication, problem solving, writing etc) and IT-specific skills (</w:t>
-      </w:r>
-      <w:proofErr w:type="spellStart"/>
-      <w:r>
-        <w:t>Javascript</w:t>
-      </w:r>
-      <w:proofErr w:type="spellEnd"/>
-      <w:r>
-        <w:t xml:space="preserve">, SQL, etc). </w:t>
+        <w:t xml:space="preserve">From your group's ideal jobs, you can identify a set of skills required for these jobs (we will refer to this as your group's required skill set). These can be divided into general skills (communication, problem solving, writing etc) and IT-specific skills (Javascript, SQL, etc). </w:t>
       </w:r>
     </w:p>
     <w:p>
@@ -1990,25 +2126,8 @@
           <w:sz w:val="26"/>
           <w:szCs w:val="26"/>
         </w:rPr>
-        <w:t xml:space="preserve">What kinds of people does the IT professional interact with? Are </w:t>
-      </w:r>
-      <w:proofErr w:type="spellStart"/>
-      <w:r>
-        <w:rPr>
-          <w:color w:val="323234"/>
-          <w:sz w:val="26"/>
-          <w:szCs w:val="26"/>
-        </w:rPr>
-        <w:t>they</w:t>
-      </w:r>
-      <w:proofErr w:type="spellEnd"/>
-      <w:r>
-        <w:rPr>
-          <w:color w:val="323234"/>
-          <w:sz w:val="26"/>
-          <w:szCs w:val="26"/>
-        </w:rPr>
-        <w:t xml:space="preserve"> other IT professionals? Clients? Investors? The general public? </w:t>
+        <w:lastRenderedPageBreak/>
+        <w:t xml:space="preserve">What kinds of people does the IT professional interact with? Are they other IT professionals? Clients? Investors? The general public? </w:t>
       </w:r>
     </w:p>
     <w:p>
@@ -2166,6 +2285,7 @@
         <w:pStyle w:val="Quote"/>
       </w:pPr>
       <w:r>
+        <w:lastRenderedPageBreak/>
         <w:t>How will this affect you? (300 words) In your daily life, how will this affect you? What will be different for you? How might this affect members of your family or your friends?</w:t>
       </w:r>
     </w:p>
@@ -2277,6 +2397,7 @@
         <w:pStyle w:val="Quote"/>
       </w:pPr>
       <w:r>
+        <w:lastRenderedPageBreak/>
         <w:t xml:space="preserve">You should include whatever evidence you may have about the groups processes (such as commit trails from GitHub, or project meeting minutes). </w:t>
       </w:r>
     </w:p>
@@ -2290,15 +2411,7 @@
         <w:pStyle w:val="Quote"/>
       </w:pPr>
       <w:r>
-        <w:t xml:space="preserve">Each member of the group should contribute up to 200 words about their own perception of the group, and the group </w:t>
-      </w:r>
-      <w:proofErr w:type="gramStart"/>
-      <w:r>
-        <w:t>as a whole should</w:t>
-      </w:r>
-      <w:proofErr w:type="gramEnd"/>
-      <w:r>
-        <w:t xml:space="preserve"> contribute around 400 words.</w:t>
+        <w:t>Each member of the group should contribute up to 200 words about their own perception of the group, and the group as a whole should contribute around 400 words.</w:t>
       </w:r>
     </w:p>
     <w:p>
@@ -2351,15 +2464,7 @@
         <w:pStyle w:val="Quote"/>
       </w:pPr>
       <w:r>
-        <w:t xml:space="preserve">Remember to include in your section on Tools how well you think your </w:t>
-      </w:r>
-      <w:proofErr w:type="spellStart"/>
-      <w:r>
-        <w:t>Github</w:t>
-      </w:r>
-      <w:proofErr w:type="spellEnd"/>
-      <w:r>
-        <w:t xml:space="preserve"> log of activity reflects your group’s work on this assignment. </w:t>
+        <w:t xml:space="preserve">Remember to include in your section on Tools how well you think your Github log of activity reflects your group’s work on this assignment. </w:t>
       </w:r>
     </w:p>
     <w:p>
@@ -2438,7 +2543,6 @@
     <w:sectPr>
       <w:headerReference w:type="default" r:id="rId9"/>
       <w:footerReference w:type="default" r:id="rId10"/>
-      <w:footerReference w:type="first" r:id="rId11"/>
       <w:pgSz w:w="11906" w:h="16838"/>
       <w:pgMar w:top="1440" w:right="1440" w:bottom="1134" w:left="1440" w:header="709" w:footer="53" w:gutter="0"/>
       <w:cols w:space="708"/>
@@ -2721,93 +2825,6 @@
         <w:noProof/>
       </w:rPr>
       <w:t xml:space="preserve"> </w:t>
-    </w:r>
-  </w:p>
-</w:ftr>
-</file>
-
-<file path=word/footer2.xml><?xml version="1.0" encoding="utf-8"?>
-<w:ftr xmlns:wpc="http://schemas.microsoft.com/office/word/2010/wordprocessingCanvas" xmlns:cx="http://schemas.microsoft.com/office/drawing/2014/chartex" xmlns:cx1="http://schemas.microsoft.com/office/drawing/2015/9/8/chartex" xmlns:cx2="http://schemas.microsoft.com/office/drawing/2015/10/21/chartex" xmlns:cx3="http://schemas.microsoft.com/office/drawing/2016/5/9/chartex" xmlns:cx4="http://schemas.microsoft.com/office/drawing/2016/5/10/chartex" xmlns:cx5="http://schemas.microsoft.com/office/drawing/2016/5/11/chartex" xmlns:cx6="http://schemas.microsoft.com/office/drawing/2016/5/12/chartex" xmlns:cx7="http://schemas.microsoft.com/office/drawing/2016/5/13/chartex" xmlns:cx8="http://schemas.microsoft.com/office/drawing/2016/5/14/chartex" xmlns:mc="http://schemas.openxmlformats.org/markup-compatibility/2006" xmlns:aink="http://schemas.microsoft.com/office/drawing/2016/ink" xmlns:am3d="http://schemas.microsoft.com/office/drawing/2017/model3d" xmlns:o="urn:schemas-microsoft-com:office:office" xmlns:r="http://schemas.openxmlformats.org/officeDocument/2006/relationships" xmlns:m="http://schemas.openxmlformats.org/officeDocument/2006/math" xmlns:v="urn:schemas-microsoft-com:vml" xmlns:wp14="http://schemas.microsoft.com/office/word/2010/wordprocessingDrawing" xmlns:wp="http://schemas.openxmlformats.org/drawingml/2006/wordprocessingDrawing" xmlns:w10="urn:schemas-microsoft-com:office:word" xmlns:w="http://schemas.openxmlformats.org/wordprocessingml/2006/main" xmlns:w14="http://schemas.microsoft.com/office/word/2010/wordml" xmlns:w15="http://schemas.microsoft.com/office/word/2012/wordml" xmlns:w16cid="http://schemas.microsoft.com/office/word/2016/wordml/cid" xmlns:w16se="http://schemas.microsoft.com/office/word/2015/wordml/symex" xmlns:wpg="http://schemas.microsoft.com/office/word/2010/wordprocessingGroup" xmlns:wpi="http://schemas.microsoft.com/office/word/2010/wordprocessingInk" xmlns:wne="http://schemas.microsoft.com/office/word/2006/wordml" xmlns:wps="http://schemas.microsoft.com/office/word/2010/wordprocessingShape" mc:Ignorable="w14 w15 w16se w16cid wp14">
-  <w:p>
-    <w:pPr>
-      <w:pStyle w:val="Footer"/>
-    </w:pPr>
-    <w:r>
-      <w:rPr>
-        <w:noProof/>
-      </w:rPr>
-      <mc:AlternateContent>
-        <mc:Choice Requires="wps">
-          <w:drawing>
-            <wp:anchor distT="0" distB="0" distL="114300" distR="114300" simplePos="0" relativeHeight="251659264" behindDoc="0" locked="0" layoutInCell="1" allowOverlap="1" wp14:anchorId="30ECA5B0" wp14:editId="6510BA24">
-              <wp:simplePos x="0" y="0"/>
-              <wp:positionH relativeFrom="column">
-                <wp:posOffset>-891540</wp:posOffset>
-              </wp:positionH>
-              <wp:positionV relativeFrom="paragraph">
-                <wp:posOffset>-205105</wp:posOffset>
-              </wp:positionV>
-              <wp:extent cx="7604760" cy="906780"/>
-              <wp:effectExtent l="0" t="0" r="15240" b="26670"/>
-              <wp:wrapNone/>
-              <wp:docPr id="3" name="Rectangle 3"/>
-              <wp:cNvGraphicFramePr/>
-              <a:graphic xmlns:a="http://schemas.openxmlformats.org/drawingml/2006/main">
-                <a:graphicData uri="http://schemas.microsoft.com/office/word/2010/wordprocessingShape">
-                  <wps:wsp>
-                    <wps:cNvSpPr/>
-                    <wps:spPr>
-                      <a:xfrm>
-                        <a:off x="0" y="0"/>
-                        <a:ext cx="7604760" cy="906780"/>
-                      </a:xfrm>
-                      <a:prstGeom prst="rect">
-                        <a:avLst/>
-                      </a:prstGeom>
-                      <a:solidFill>
-                        <a:srgbClr val="C40827"/>
-                      </a:solidFill>
-                    </wps:spPr>
-                    <wps:style>
-                      <a:lnRef idx="2">
-                        <a:schemeClr val="accent1">
-                          <a:shade val="50000"/>
-                        </a:schemeClr>
-                      </a:lnRef>
-                      <a:fillRef idx="1">
-                        <a:schemeClr val="accent1"/>
-                      </a:fillRef>
-                      <a:effectRef idx="0">
-                        <a:schemeClr val="accent1"/>
-                      </a:effectRef>
-                      <a:fontRef idx="minor">
-                        <a:schemeClr val="lt1"/>
-                      </a:fontRef>
-                    </wps:style>
-                    <wps:bodyPr rot="0" spcFirstLastPara="0" vertOverflow="overflow" horzOverflow="overflow" vert="horz" wrap="square" lIns="91440" tIns="45720" rIns="91440" bIns="45720" numCol="1" spcCol="0" rtlCol="0" fromWordArt="0" anchor="ctr" anchorCtr="0" forceAA="0" compatLnSpc="1">
-                      <a:prstTxWarp prst="textNoShape">
-                        <a:avLst/>
-                      </a:prstTxWarp>
-                      <a:noAutofit/>
-                    </wps:bodyPr>
-                  </wps:wsp>
-                </a:graphicData>
-              </a:graphic>
-              <wp14:sizeRelH relativeFrom="margin">
-                <wp14:pctWidth>0</wp14:pctWidth>
-              </wp14:sizeRelH>
-              <wp14:sizeRelV relativeFrom="margin">
-                <wp14:pctHeight>0</wp14:pctHeight>
-              </wp14:sizeRelV>
-            </wp:anchor>
-          </w:drawing>
-        </mc:Choice>
-        <mc:Fallback>
-          <w:pict>
-            <v:rect w14:anchorId="2C7EEE8A" id="Rectangle 3" o:spid="_x0000_s1026" style="position:absolute;margin-left:-70.2pt;margin-top:-16.15pt;width:598.8pt;height:71.4pt;z-index:251659264;visibility:visible;mso-wrap-style:square;mso-width-percent:0;mso-height-percent:0;mso-wrap-distance-left:9pt;mso-wrap-distance-top:0;mso-wrap-distance-right:9pt;mso-wrap-distance-bottom:0;mso-position-horizontal:absolute;mso-position-horizontal-relative:text;mso-position-vertical:absolute;mso-position-vertical-relative:text;mso-width-percent:0;mso-height-percent:0;mso-width-relative:margin;mso-height-relative:margin;v-text-anchor:middle" o:gfxdata="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" fillcolor="#c40827" strokecolor="#794908 [1604]" strokeweight="1pt"/>
-          </w:pict>
-        </mc:Fallback>
-      </mc:AlternateContent>
     </w:r>
   </w:p>
 </w:ftr>
@@ -3707,7 +3724,7 @@
       </w:pPr>
     </w:pPrDefault>
   </w:docDefaults>
-  <w:latentStyles w:defLockedState="0" w:defUIPriority="99" w:defSemiHidden="0" w:defUnhideWhenUsed="0" w:defQFormat="0" w:count="375">
+  <w:latentStyles w:defLockedState="0" w:defUIPriority="99" w:defSemiHidden="0" w:defUnhideWhenUsed="0" w:defQFormat="0" w:count="376">
     <w:lsdException w:name="Normal" w:uiPriority="0" w:qFormat="1"/>
     <w:lsdException w:name="heading 1" w:uiPriority="9" w:qFormat="1"/>
     <w:lsdException w:name="heading 2" w:semiHidden="1" w:uiPriority="9" w:unhideWhenUsed="1" w:qFormat="1"/>
@@ -3813,7 +3830,6 @@
     <w:lsdException w:name="HTML Sample" w:semiHidden="1" w:unhideWhenUsed="1"/>
     <w:lsdException w:name="HTML Typewriter" w:semiHidden="1" w:unhideWhenUsed="1"/>
     <w:lsdException w:name="HTML Variable" w:semiHidden="1" w:unhideWhenUsed="1"/>
-    <w:lsdException w:name="Normal Table" w:semiHidden="1" w:unhideWhenUsed="1"/>
     <w:lsdException w:name="annotation subject" w:semiHidden="1" w:unhideWhenUsed="1"/>
     <w:lsdException w:name="No List" w:semiHidden="1" w:unhideWhenUsed="1"/>
     <w:lsdException w:name="Outline List 1" w:semiHidden="1" w:unhideWhenUsed="1"/>
@@ -3860,10 +3876,8 @@
     <w:lsdException w:name="Table Subtle 2" w:semiHidden="1" w:unhideWhenUsed="1"/>
     <w:lsdException w:name="Table Web 1" w:semiHidden="1" w:unhideWhenUsed="1"/>
     <w:lsdException w:name="Table Web 2" w:semiHidden="1" w:unhideWhenUsed="1"/>
-    <w:lsdException w:name="Table Web 3" w:semiHidden="1" w:unhideWhenUsed="1"/>
     <w:lsdException w:name="Balloon Text" w:semiHidden="1" w:unhideWhenUsed="1"/>
     <w:lsdException w:name="Table Grid" w:uiPriority="39"/>
-    <w:lsdException w:name="Table Theme" w:semiHidden="1" w:unhideWhenUsed="1"/>
     <w:lsdException w:name="Placeholder Text" w:semiHidden="1"/>
     <w:lsdException w:name="No Spacing" w:uiPriority="1" w:qFormat="1"/>
     <w:lsdException w:name="Light Shading" w:uiPriority="60"/>
@@ -4083,6 +4097,7 @@
     <w:lsdException w:name="Smart Hyperlink" w:semiHidden="1" w:unhideWhenUsed="1"/>
     <w:lsdException w:name="Hashtag" w:semiHidden="1" w:unhideWhenUsed="1"/>
     <w:lsdException w:name="Unresolved Mention" w:semiHidden="1" w:unhideWhenUsed="1"/>
+    <w:lsdException w:name="Smart Link" w:semiHidden="1" w:unhideWhenUsed="1"/>
   </w:latentStyles>
   <w:style w:type="paragraph" w:default="1" w:styleId="Normal">
     <w:name w:val="Normal"/>
@@ -4532,7 +4547,7 @@
     <w:charset w:val="00"/>
     <w:family w:val="roman"/>
     <w:pitch w:val="variable"/>
-    <w:sig w:usb0="E0002EFF" w:usb1="C000785B" w:usb2="00000009" w:usb3="00000000" w:csb0="000001FF" w:csb1="00000000"/>
+    <w:sig w:usb0="E0002AFF" w:usb1="C0007843" w:usb2="00000009" w:usb3="00000000" w:csb0="000001FF" w:csb1="00000000"/>
   </w:font>
   <w:font w:name="Courier New">
     <w:panose1 w:val="02070309020205020404"/>
@@ -4556,7 +4571,7 @@
     <w:sig w:usb0="00000687" w:usb1="00000000" w:usb2="00000000" w:usb3="00000000" w:csb0="0000009F" w:csb1="00000000"/>
   </w:font>
   <w:font w:name="Century Gothic">
-    <w:panose1 w:val="020B0502020202020204"/>
+    <w:altName w:val="Century Gothic"/>
     <w:charset w:val="00"/>
     <w:family w:val="swiss"/>
     <w:pitch w:val="variable"/>
@@ -4567,7 +4582,7 @@
     <w:charset w:val="00"/>
     <w:family w:val="swiss"/>
     <w:pitch w:val="variable"/>
-    <w:sig w:usb0="E0002EFF" w:usb1="C000785B" w:usb2="00000009" w:usb3="00000000" w:csb0="000001FF" w:csb1="00000000"/>
+    <w:sig w:usb0="E0002AFF" w:usb1="C0007843" w:usb2="00000009" w:usb3="00000000" w:csb0="000001FF" w:csb1="00000000"/>
   </w:font>
   <w:font w:name="Helvetica">
     <w:panose1 w:val="020B0604020202020204"/>
@@ -4581,14 +4596,14 @@
     <w:charset w:val="00"/>
     <w:family w:val="swiss"/>
     <w:pitch w:val="variable"/>
-    <w:sig w:usb0="E4002EFF" w:usb1="C000247B" w:usb2="00000009" w:usb3="00000000" w:csb0="000001FF" w:csb1="00000000"/>
+    <w:sig w:usb0="E00002FF" w:usb1="4000ACFF" w:usb2="00000001" w:usb3="00000000" w:csb0="0000019F" w:csb1="00000000"/>
   </w:font>
   <w:font w:name="Calibri Light">
     <w:panose1 w:val="020F0302020204030204"/>
     <w:charset w:val="00"/>
     <w:family w:val="swiss"/>
     <w:pitch w:val="variable"/>
-    <w:sig w:usb0="E4002EFF" w:usb1="C000247B" w:usb2="00000009" w:usb3="00000000" w:csb0="000001FF" w:csb1="00000000"/>
+    <w:sig w:usb0="A00002EF" w:usb1="4000207B" w:usb2="00000000" w:usb3="00000000" w:csb0="0000009F" w:csb1="00000000"/>
   </w:font>
 </w:fonts>
 </file>
@@ -4613,6 +4628,7 @@
     <w:rsid w:val="00497347"/>
     <w:rsid w:val="008C084D"/>
     <w:rsid w:val="009F543D"/>
+    <w:rsid w:val="00A76193"/>
     <w:rsid w:val="00CE3DB4"/>
     <w:rsid w:val="00D75130"/>
   </w:rsids>
@@ -4654,7 +4670,7 @@
       </w:pPr>
     </w:pPrDefault>
   </w:docDefaults>
-  <w:latentStyles w:defLockedState="0" w:defUIPriority="99" w:defSemiHidden="0" w:defUnhideWhenUsed="0" w:defQFormat="0" w:count="375">
+  <w:latentStyles w:defLockedState="0" w:defUIPriority="99" w:defSemiHidden="0" w:defUnhideWhenUsed="0" w:defQFormat="0" w:count="376">
     <w:lsdException w:name="Normal" w:uiPriority="0" w:qFormat="1"/>
     <w:lsdException w:name="heading 1" w:uiPriority="9" w:qFormat="1"/>
     <w:lsdException w:name="heading 2" w:semiHidden="1" w:uiPriority="9" w:unhideWhenUsed="1" w:qFormat="1"/>
@@ -4760,7 +4776,6 @@
     <w:lsdException w:name="HTML Sample" w:semiHidden="1" w:unhideWhenUsed="1"/>
     <w:lsdException w:name="HTML Typewriter" w:semiHidden="1" w:unhideWhenUsed="1"/>
     <w:lsdException w:name="HTML Variable" w:semiHidden="1" w:unhideWhenUsed="1"/>
-    <w:lsdException w:name="Normal Table" w:semiHidden="1" w:unhideWhenUsed="1"/>
     <w:lsdException w:name="annotation subject" w:semiHidden="1" w:unhideWhenUsed="1"/>
     <w:lsdException w:name="No List" w:semiHidden="1" w:unhideWhenUsed="1"/>
     <w:lsdException w:name="Outline List 1" w:semiHidden="1" w:unhideWhenUsed="1"/>
@@ -4807,10 +4822,8 @@
     <w:lsdException w:name="Table Subtle 2" w:semiHidden="1" w:unhideWhenUsed="1"/>
     <w:lsdException w:name="Table Web 1" w:semiHidden="1" w:unhideWhenUsed="1"/>
     <w:lsdException w:name="Table Web 2" w:semiHidden="1" w:unhideWhenUsed="1"/>
-    <w:lsdException w:name="Table Web 3" w:semiHidden="1" w:unhideWhenUsed="1"/>
     <w:lsdException w:name="Balloon Text" w:semiHidden="1" w:unhideWhenUsed="1"/>
     <w:lsdException w:name="Table Grid" w:uiPriority="39"/>
-    <w:lsdException w:name="Table Theme" w:semiHidden="1" w:unhideWhenUsed="1"/>
     <w:lsdException w:name="Placeholder Text" w:semiHidden="1"/>
     <w:lsdException w:name="No Spacing" w:uiPriority="1" w:qFormat="1"/>
     <w:lsdException w:name="Light Shading" w:uiPriority="60"/>
@@ -5030,6 +5043,7 @@
     <w:lsdException w:name="Smart Hyperlink" w:semiHidden="1" w:unhideWhenUsed="1"/>
     <w:lsdException w:name="Hashtag" w:semiHidden="1" w:unhideWhenUsed="1"/>
     <w:lsdException w:name="Unresolved Mention" w:semiHidden="1" w:unhideWhenUsed="1"/>
+    <w:lsdException w:name="Smart Link" w:semiHidden="1" w:unhideWhenUsed="1"/>
   </w:latentStyles>
   <w:style w:type="paragraph" w:default="1" w:styleId="Normal">
     <w:name w:val="Normal"/>
@@ -5339,7 +5353,7 @@
 </file>
 
 <file path=customXml/itemProps1.xml><?xml version="1.0" encoding="utf-8"?>
-<ds:datastoreItem xmlns:ds="http://schemas.openxmlformats.org/officeDocument/2006/customXml" ds:itemID="{8DD33AB5-27BB-44A9-8E43-A30AF5EB498C}">
+<ds:datastoreItem xmlns:ds="http://schemas.openxmlformats.org/officeDocument/2006/customXml" ds:itemID="{E8C41F17-61F8-4F91-9BCE-19EBC56BB59A}">
   <ds:schemaRefs>
     <ds:schemaRef ds:uri="http://schemas.openxmlformats.org/officeDocument/2006/bibliography"/>
   </ds:schemaRefs>

</xml_diff>

<commit_message>
Upload team meeting recording
</commit_message>
<xml_diff>
--- a/Assignment 2 Draft (1).docx
+++ b/Assignment 2 Draft (1).docx
@@ -537,8 +537,6 @@
             <w:t>Contents</w:t>
           </w:r>
         </w:p>
-        <w:bookmarkStart w:id="0" w:name="_GoBack"/>
-        <w:bookmarkEnd w:id="0"/>
         <w:p>
           <w:pPr>
             <w:pStyle w:val="TOC1"/>
@@ -1915,95 +1913,95 @@
       <w:pPr>
         <w:pStyle w:val="Heading1"/>
       </w:pPr>
-      <w:bookmarkStart w:id="1" w:name="_Toc29656135"/>
+      <w:bookmarkStart w:id="0" w:name="_Toc29656135"/>
       <w:r>
         <w:lastRenderedPageBreak/>
         <w:t>Introduction</w:t>
       </w:r>
+      <w:bookmarkEnd w:id="0"/>
+      <w:r>
+        <w:t xml:space="preserve"> </w:t>
+      </w:r>
+    </w:p>
+    <w:p>
+      <w:pPr>
+        <w:jc w:val="both"/>
+      </w:pPr>
+      <w:r>
+        <w:t>This document seeks to explore various aspects of the I.T. Industry</w:t>
+      </w:r>
+      <w:r>
+        <w:t xml:space="preserve"> and team building synergies, showcasing the abilities of our extraordinary team members to participate effectively and creatively in group work and </w:t>
+      </w:r>
+      <w:r>
+        <w:t xml:space="preserve">to </w:t>
+      </w:r>
+      <w:r>
+        <w:t xml:space="preserve">analyse the human and social contexts of technological innovation. During this journey we have </w:t>
+      </w:r>
+      <w:r>
+        <w:t>performed independent research, interviewed an I.T. Professional, collaborated on joint text, research, shared insights and learned a great deal about our strengths and integrity.</w:t>
+      </w:r>
+    </w:p>
+    <w:p>
+      <w:pPr>
+        <w:jc w:val="both"/>
+      </w:pPr>
+      <w:r>
+        <w:t>The members of the G6 Internet Explorers Team invite you to enjoy the following information.</w:t>
+      </w:r>
+    </w:p>
+    <w:p>
+      <w:pPr>
+        <w:pStyle w:val="Heading1"/>
+      </w:pPr>
+      <w:bookmarkStart w:id="1" w:name="_Toc29656136"/>
+      <w:r>
+        <w:t>Team Profile</w:t>
+      </w:r>
       <w:bookmarkEnd w:id="1"/>
-      <w:r>
-        <w:t xml:space="preserve"> </w:t>
-      </w:r>
-    </w:p>
-    <w:p>
-      <w:pPr>
-        <w:jc w:val="both"/>
-      </w:pPr>
-      <w:r>
-        <w:t>This document seeks to explore various aspects of the I.T. Industry</w:t>
-      </w:r>
-      <w:r>
-        <w:t xml:space="preserve"> and team building synergies, showcasing the abilities of our extraordinary team members to participate effectively and creatively in group work and </w:t>
-      </w:r>
-      <w:r>
-        <w:t xml:space="preserve">to </w:t>
-      </w:r>
-      <w:r>
-        <w:t xml:space="preserve">analyse the human and social contexts of technological innovation. During this journey we have </w:t>
-      </w:r>
-      <w:r>
-        <w:t>performed independent research, interviewed an I.T. Professional, collaborated on joint text, research, shared insights and learned a great deal about our strengths and integrity.</w:t>
-      </w:r>
-    </w:p>
-    <w:p>
-      <w:pPr>
-        <w:jc w:val="both"/>
-      </w:pPr>
-      <w:r>
-        <w:t>The members of the G6 Internet Explorers Team invite you to enjoy the following information.</w:t>
-      </w:r>
-    </w:p>
-    <w:p>
-      <w:pPr>
-        <w:pStyle w:val="Heading1"/>
-      </w:pPr>
-      <w:bookmarkStart w:id="2" w:name="_Toc29656136"/>
-      <w:r>
-        <w:t>Team Profile</w:t>
+    </w:p>
+    <w:p/>
+    <w:p>
+      <w:pPr>
+        <w:pStyle w:val="Heading2"/>
+      </w:pPr>
+      <w:bookmarkStart w:id="2" w:name="_Toc29656137"/>
+      <w:r>
+        <w:t>Team Name</w:t>
       </w:r>
       <w:bookmarkEnd w:id="2"/>
     </w:p>
-    <w:p/>
+    <w:p>
+      <w:pPr>
+        <w:jc w:val="both"/>
+      </w:pPr>
+      <w:r>
+        <w:t xml:space="preserve">The Team name of G6 Internet Explorers was chosen to reflect our group numbers </w:t>
+      </w:r>
+      <w:proofErr w:type="spellStart"/>
+      <w:r>
+        <w:t>ie</w:t>
+      </w:r>
+      <w:proofErr w:type="spellEnd"/>
+      <w:r>
+        <w:t xml:space="preserve"> six and the fact that we would be using the internet to research our project. G6 also has connotations of an elite group such as the Group of Seven Organisation of Advanced Economies.</w:t>
+      </w:r>
+    </w:p>
+    <w:p>
+      <w:pPr>
+        <w:jc w:val="both"/>
+      </w:pPr>
+    </w:p>
     <w:p>
       <w:pPr>
         <w:pStyle w:val="Heading2"/>
       </w:pPr>
-      <w:bookmarkStart w:id="3" w:name="_Toc29656137"/>
-      <w:r>
-        <w:t>Team Name</w:t>
+      <w:bookmarkStart w:id="3" w:name="_Toc29656138"/>
+      <w:r>
+        <w:t>Personal Information</w:t>
       </w:r>
       <w:bookmarkEnd w:id="3"/>
-    </w:p>
-    <w:p>
-      <w:pPr>
-        <w:jc w:val="both"/>
-      </w:pPr>
-      <w:r>
-        <w:t xml:space="preserve">The Team name of G6 Internet Explorers was chosen to reflect our group numbers </w:t>
-      </w:r>
-      <w:proofErr w:type="spellStart"/>
-      <w:r>
-        <w:t>ie</w:t>
-      </w:r>
-      <w:proofErr w:type="spellEnd"/>
-      <w:r>
-        <w:t xml:space="preserve"> six and the fact that we would be using the internet to research our project. G6 also has connotations of an elite group such as the Group of Seven Organisation of Advanced Economies.</w:t>
-      </w:r>
-    </w:p>
-    <w:p>
-      <w:pPr>
-        <w:jc w:val="both"/>
-      </w:pPr>
-    </w:p>
-    <w:p>
-      <w:pPr>
-        <w:pStyle w:val="Heading2"/>
-      </w:pPr>
-      <w:bookmarkStart w:id="4" w:name="_Toc29656138"/>
-      <w:r>
-        <w:t>Personal Information</w:t>
-      </w:r>
-      <w:bookmarkEnd w:id="4"/>
     </w:p>
     <w:p>
       <w:pPr>
@@ -2238,12 +2236,12 @@
       <w:pPr>
         <w:pStyle w:val="Heading2"/>
       </w:pPr>
-      <w:bookmarkStart w:id="5" w:name="_Toc29656139"/>
+      <w:bookmarkStart w:id="4" w:name="_Toc29656139"/>
       <w:r>
         <w:lastRenderedPageBreak/>
         <w:t>Team Profile</w:t>
       </w:r>
-      <w:bookmarkEnd w:id="5"/>
+      <w:bookmarkEnd w:id="4"/>
     </w:p>
     <w:p>
       <w:pPr>
@@ -4132,10 +4130,10 @@
                                 </w14:textOutline>
                               </w:rPr>
                             </w:pPr>
-                            <w:bookmarkStart w:id="6" w:name="_Hlk29214614"/>
-                            <w:bookmarkStart w:id="7" w:name="_Hlk29214615"/>
-                            <w:bookmarkStart w:id="8" w:name="_Hlk29214616"/>
-                            <w:bookmarkStart w:id="9" w:name="_Hlk29214617"/>
+                            <w:bookmarkStart w:id="5" w:name="_Hlk29214614"/>
+                            <w:bookmarkStart w:id="6" w:name="_Hlk29214615"/>
+                            <w:bookmarkStart w:id="7" w:name="_Hlk29214616"/>
+                            <w:bookmarkStart w:id="8" w:name="_Hlk29214617"/>
                             <w:r>
                               <w:rPr>
                                 <w:rFonts w:ascii="Arial Nova Light" w:hAnsi="Arial Nova Light"/>
@@ -4156,10 +4154,10 @@
                               </w:rPr>
                               <w:t>ST</w:t>
                             </w:r>
+                            <w:bookmarkEnd w:id="5"/>
                             <w:bookmarkEnd w:id="6"/>
                             <w:bookmarkEnd w:id="7"/>
                             <w:bookmarkEnd w:id="8"/>
-                            <w:bookmarkEnd w:id="9"/>
                           </w:p>
                         </w:txbxContent>
                       </wps:txbx>
@@ -4306,7 +4304,7 @@
             <w:pPr>
               <w:pStyle w:val="Heading4"/>
             </w:pPr>
-            <w:bookmarkStart w:id="14" w:name="_Hlk29116561"/>
+            <w:bookmarkStart w:id="9" w:name="_Hlk29116561"/>
             <w:r>
               <w:t>How can these types communicate effectively with each other?</w:t>
             </w:r>
@@ -4324,7 +4322,7 @@
           </w:tblBorders>
         </w:tblPrEx>
         <w:trPr>
-          <w:trHeight w:val="1779"/>
+          <w:trHeight w:val="1491"/>
         </w:trPr>
         <w:tc>
           <w:tcPr>
@@ -4366,7 +4364,7 @@
       </w:tr>
       <w:tr>
         <w:trPr>
-          <w:trHeight w:val="2069"/>
+          <w:trHeight w:val="1980"/>
         </w:trPr>
         <w:tc>
           <w:tcPr>
@@ -4490,7 +4488,7 @@
           </w:tblBorders>
         </w:tblPrEx>
         <w:trPr>
-          <w:trHeight w:val="1707"/>
+          <w:trHeight w:val="1461"/>
         </w:trPr>
         <w:tc>
           <w:tcPr>
@@ -4543,7 +4541,7 @@
           </w:tblBorders>
         </w:tblPrEx>
         <w:trPr>
-          <w:trHeight w:val="1489"/>
+          <w:trHeight w:val="1255"/>
         </w:trPr>
         <w:tc>
           <w:tcPr>
@@ -4580,7 +4578,7 @@
           </w:p>
         </w:tc>
       </w:tr>
-      <w:bookmarkEnd w:id="14"/>
+      <w:bookmarkEnd w:id="9"/>
     </w:tbl>
     <w:p>
       <w:pPr>
@@ -4625,7 +4623,7 @@
             <w:pPr>
               <w:pStyle w:val="Heading4"/>
             </w:pPr>
-            <w:bookmarkStart w:id="15" w:name="_Hlk29118372"/>
+            <w:bookmarkStart w:id="10" w:name="_Hlk29118372"/>
             <w:r>
               <w:t>How can these types build trust?</w:t>
             </w:r>
@@ -4643,7 +4641,7 @@
           </w:tblBorders>
         </w:tblPrEx>
         <w:trPr>
-          <w:trHeight w:val="1149"/>
+          <w:trHeight w:val="990"/>
         </w:trPr>
         <w:tc>
           <w:tcPr>
@@ -4686,7 +4684,7 @@
       </w:tr>
       <w:tr>
         <w:trPr>
-          <w:trHeight w:val="1238"/>
+          <w:trHeight w:val="964"/>
         </w:trPr>
         <w:tc>
           <w:tcPr>
@@ -4720,7 +4718,7 @@
       </w:tr>
       <w:tr>
         <w:trPr>
-          <w:trHeight w:val="387"/>
+          <w:trHeight w:val="1429"/>
         </w:trPr>
         <w:tc>
           <w:tcPr>
@@ -4766,7 +4764,7 @@
       </w:tr>
       <w:tr>
         <w:trPr>
-          <w:trHeight w:val="1649"/>
+          <w:trHeight w:val="1124"/>
         </w:trPr>
         <w:tc>
           <w:tcPr>
@@ -4820,7 +4818,7 @@
           </w:tblBorders>
         </w:tblPrEx>
         <w:trPr>
-          <w:trHeight w:val="1939"/>
+          <w:trHeight w:val="1537"/>
         </w:trPr>
         <w:tc>
           <w:tcPr>
@@ -4905,7 +4903,6 @@
                 <w:b/>
                 <w:bCs/>
               </w:rPr>
-              <w:lastRenderedPageBreak/>
               <w:t>ENFP&amp;ESTJ (Brian, Shane):</w:t>
             </w:r>
           </w:p>
@@ -4919,7 +4916,7 @@
           </w:p>
         </w:tc>
       </w:tr>
-      <w:bookmarkEnd w:id="15"/>
+      <w:bookmarkEnd w:id="10"/>
     </w:tbl>
     <w:p>
       <w:pPr>
@@ -4964,8 +4961,9 @@
             <w:pPr>
               <w:pStyle w:val="Heading4"/>
             </w:pPr>
-            <w:bookmarkStart w:id="16" w:name="_Hlk29119769"/>
-            <w:r>
+            <w:bookmarkStart w:id="11" w:name="_Hlk29119769"/>
+            <w:r>
+              <w:lastRenderedPageBreak/>
               <w:t>How can these types resolve conflicts?</w:t>
             </w:r>
           </w:p>
@@ -4982,7 +4980,7 @@
           </w:tblBorders>
         </w:tblPrEx>
         <w:trPr>
-          <w:trHeight w:val="100"/>
+          <w:trHeight w:val="1670"/>
         </w:trPr>
         <w:tc>
           <w:tcPr>
@@ -5021,7 +5019,7 @@
       </w:tr>
       <w:tr>
         <w:trPr>
-          <w:trHeight w:val="355"/>
+          <w:trHeight w:val="1409"/>
         </w:trPr>
         <w:tc>
           <w:tcPr>
@@ -5050,6 +5048,321 @@
             <w:r>
               <w:t>Since INFJs and ENFPs are both Feeling personalities, they should each focus on expressing the emotional impact of a situation, while remaining empathetic to one another. To avoid stress, INFJs and ENFPs should both be open about their perspectives and ENFPs should encourage INFJs to take space to reflect, if needed.</w:t>
             </w:r>
+          </w:p>
+        </w:tc>
+      </w:tr>
+      <w:tr>
+        <w:trPr>
+          <w:trHeight w:val="1259"/>
+        </w:trPr>
+        <w:tc>
+          <w:tcPr>
+            <w:tcW w:w="9016" w:type="dxa"/>
+          </w:tcPr>
+          <w:p>
+            <w:pPr>
+              <w:jc w:val="both"/>
+              <w:rPr>
+                <w:b/>
+                <w:bCs/>
+              </w:rPr>
+            </w:pPr>
+            <w:r>
+              <w:rPr>
+                <w:b/>
+                <w:bCs/>
+              </w:rPr>
+              <w:t>INFJ&amp;ESTJ (Jeremy, Shane):</w:t>
+            </w:r>
+          </w:p>
+          <w:p>
+            <w:pPr>
+              <w:jc w:val="both"/>
+              <w:rPr>
+                <w:b/>
+                <w:bCs/>
+              </w:rPr>
+            </w:pPr>
+            <w:r>
+              <w:t>ESTJs should give INFJs the space and support they need to feel safe to express themselves. INFJs need to be direct and logical when addressing a problem with ESTJs; they should allow ESTJs to work through each problem individually.</w:t>
+            </w:r>
+          </w:p>
+        </w:tc>
+      </w:tr>
+      <w:tr>
+        <w:trPr>
+          <w:trHeight w:val="1546"/>
+        </w:trPr>
+        <w:tc>
+          <w:tcPr>
+            <w:tcW w:w="9016" w:type="dxa"/>
+            <w:tcBorders>
+              <w:bottom w:val="single" w:sz="4" w:space="0" w:color="auto"/>
+            </w:tcBorders>
+          </w:tcPr>
+          <w:p>
+            <w:pPr>
+              <w:jc w:val="both"/>
+              <w:rPr>
+                <w:b/>
+                <w:bCs/>
+              </w:rPr>
+            </w:pPr>
+            <w:r>
+              <w:rPr>
+                <w:b/>
+                <w:bCs/>
+              </w:rPr>
+              <w:t>INFP&amp;ENFP (Daria, Brian):</w:t>
+            </w:r>
+          </w:p>
+          <w:p>
+            <w:pPr>
+              <w:jc w:val="both"/>
+            </w:pPr>
+            <w:r>
+              <w:t>Since INFPs and ENFPs are both Feeling personalities, they should focus on communicating how they feel, while remaining calm and empathetic. To avoid a stressful confrontation, INFPs should be more vocal about their perspective, while ENFPs should avoid overcrowding INFPs, allowing them to take space to reflect.</w:t>
+            </w:r>
+          </w:p>
+        </w:tc>
+      </w:tr>
+      <w:tr>
+        <w:tblPrEx>
+          <w:tblBorders>
+            <w:left w:val="none" w:sz="0" w:space="0" w:color="auto"/>
+            <w:bottom w:val="none" w:sz="0" w:space="0" w:color="auto"/>
+            <w:right w:val="none" w:sz="0" w:space="0" w:color="auto"/>
+            <w:insideH w:val="none" w:sz="0" w:space="0" w:color="auto"/>
+            <w:insideV w:val="none" w:sz="0" w:space="0" w:color="auto"/>
+          </w:tblBorders>
+        </w:tblPrEx>
+        <w:trPr>
+          <w:trHeight w:val="1696"/>
+        </w:trPr>
+        <w:tc>
+          <w:tcPr>
+            <w:tcW w:w="9016" w:type="dxa"/>
+            <w:tcBorders>
+              <w:top w:val="single" w:sz="4" w:space="0" w:color="auto"/>
+              <w:left w:val="single" w:sz="4" w:space="0" w:color="auto"/>
+              <w:bottom w:val="single" w:sz="4" w:space="0" w:color="auto"/>
+              <w:right w:val="single" w:sz="4" w:space="0" w:color="auto"/>
+            </w:tcBorders>
+          </w:tcPr>
+          <w:p>
+            <w:pPr>
+              <w:jc w:val="both"/>
+              <w:rPr>
+                <w:b/>
+                <w:bCs/>
+              </w:rPr>
+            </w:pPr>
+            <w:r>
+              <w:rPr>
+                <w:b/>
+                <w:bCs/>
+              </w:rPr>
+              <w:t>NFP&amp;ESTJ (Daria, Shane):</w:t>
+            </w:r>
+          </w:p>
+          <w:p>
+            <w:pPr>
+              <w:jc w:val="both"/>
+              <w:rPr>
+                <w:b/>
+                <w:bCs/>
+              </w:rPr>
+            </w:pPr>
+            <w:r>
+              <w:t>INFPs tend to express themselves emotionally, while ESTJs prefer to work through issues logically. INFPs should be open about their perspective with ESTJs, avoiding the use of overly emotional phrasing and allowing ESTJs to sort through each issue individually. ESTJs should focus on listening to INFPs and communicating their side calmly.</w:t>
+            </w:r>
+          </w:p>
+        </w:tc>
+      </w:tr>
+      <w:tr>
+        <w:tblPrEx>
+          <w:tblBorders>
+            <w:left w:val="none" w:sz="0" w:space="0" w:color="auto"/>
+            <w:bottom w:val="none" w:sz="0" w:space="0" w:color="auto"/>
+            <w:right w:val="none" w:sz="0" w:space="0" w:color="auto"/>
+            <w:insideH w:val="none" w:sz="0" w:space="0" w:color="auto"/>
+            <w:insideV w:val="none" w:sz="0" w:space="0" w:color="auto"/>
+          </w:tblBorders>
+        </w:tblPrEx>
+        <w:trPr>
+          <w:trHeight w:val="1779"/>
+        </w:trPr>
+        <w:tc>
+          <w:tcPr>
+            <w:tcW w:w="9016" w:type="dxa"/>
+            <w:tcBorders>
+              <w:left w:val="single" w:sz="4" w:space="0" w:color="auto"/>
+              <w:bottom w:val="single" w:sz="4" w:space="0" w:color="auto"/>
+              <w:right w:val="single" w:sz="4" w:space="0" w:color="auto"/>
+            </w:tcBorders>
+          </w:tcPr>
+          <w:p>
+            <w:pPr>
+              <w:jc w:val="both"/>
+              <w:rPr>
+                <w:b/>
+                <w:bCs/>
+              </w:rPr>
+            </w:pPr>
+            <w:r>
+              <w:rPr>
+                <w:b/>
+                <w:bCs/>
+              </w:rPr>
+              <w:t>ENFP&amp;ESTJ (Brian, Shane):</w:t>
+            </w:r>
+          </w:p>
+          <w:p>
+            <w:pPr>
+              <w:jc w:val="both"/>
+            </w:pPr>
+            <w:r>
+              <w:t>ENFPs tend to express themselves emotionally, while ESTJs prefer to work through issues logically. ENFPs should address issues directly with ESTJs, avoiding the use of overly emotional phrasing and allowing ESTJs to sort through situations individually. ESTJs should focus on listening to ENFPs without interrupting and communicating their side in a calm, patient tone.</w:t>
+            </w:r>
+          </w:p>
+        </w:tc>
+      </w:tr>
+      <w:bookmarkEnd w:id="11"/>
+    </w:tbl>
+    <w:p>
+      <w:pPr>
+        <w:rPr>
+          <w:rFonts w:ascii="Arial Nova Light" w:hAnsi="Arial Nova Light"/>
+        </w:rPr>
+      </w:pPr>
+    </w:p>
+    <w:tbl>
+      <w:tblPr>
+        <w:tblW w:w="0" w:type="auto"/>
+        <w:tblInd w:w="-5" w:type="dxa"/>
+        <w:tblBorders>
+          <w:top w:val="single" w:sz="4" w:space="0" w:color="auto"/>
+          <w:left w:val="single" w:sz="4" w:space="0" w:color="auto"/>
+          <w:bottom w:val="single" w:sz="4" w:space="0" w:color="auto"/>
+          <w:right w:val="single" w:sz="4" w:space="0" w:color="auto"/>
+          <w:insideH w:val="single" w:sz="4" w:space="0" w:color="auto"/>
+          <w:insideV w:val="single" w:sz="4" w:space="0" w:color="auto"/>
+        </w:tblBorders>
+        <w:tblLook w:val="0000" w:firstRow="0" w:lastRow="0" w:firstColumn="0" w:lastColumn="0" w:noHBand="0" w:noVBand="0"/>
+      </w:tblPr>
+      <w:tblGrid>
+        <w:gridCol w:w="9016"/>
+      </w:tblGrid>
+      <w:tr>
+        <w:trPr>
+          <w:trHeight w:val="441"/>
+        </w:trPr>
+        <w:tc>
+          <w:tcPr>
+            <w:tcW w:w="9016" w:type="dxa"/>
+          </w:tcPr>
+          <w:p>
+            <w:pPr>
+              <w:pStyle w:val="Heading4"/>
+            </w:pPr>
+            <w:bookmarkStart w:id="12" w:name="_Hlk29122830"/>
+            <w:r>
+              <w:t>How can these types work together?</w:t>
+            </w:r>
+          </w:p>
+        </w:tc>
+      </w:tr>
+      <w:tr>
+        <w:tblPrEx>
+          <w:tblBorders>
+            <w:left w:val="none" w:sz="0" w:space="0" w:color="auto"/>
+            <w:bottom w:val="none" w:sz="0" w:space="0" w:color="auto"/>
+            <w:right w:val="none" w:sz="0" w:space="0" w:color="auto"/>
+            <w:insideH w:val="none" w:sz="0" w:space="0" w:color="auto"/>
+            <w:insideV w:val="none" w:sz="0" w:space="0" w:color="auto"/>
+          </w:tblBorders>
+        </w:tblPrEx>
+        <w:trPr>
+          <w:trHeight w:val="1445"/>
+        </w:trPr>
+        <w:tc>
+          <w:tcPr>
+            <w:tcW w:w="9016" w:type="dxa"/>
+            <w:tcBorders>
+              <w:left w:val="single" w:sz="4" w:space="0" w:color="auto"/>
+              <w:bottom w:val="single" w:sz="4" w:space="0" w:color="auto"/>
+              <w:right w:val="single" w:sz="4" w:space="0" w:color="auto"/>
+            </w:tcBorders>
+          </w:tcPr>
+          <w:p>
+            <w:pPr>
+              <w:jc w:val="both"/>
+              <w:rPr>
+                <w:b/>
+                <w:bCs/>
+              </w:rPr>
+            </w:pPr>
+            <w:r>
+              <w:rPr>
+                <w:b/>
+                <w:bCs/>
+              </w:rPr>
+              <w:t>INFJ&amp;INFP (Jeremy, Daria):</w:t>
+            </w:r>
+          </w:p>
+          <w:p>
+            <w:pPr>
+              <w:jc w:val="both"/>
+            </w:pPr>
+            <w:r>
+              <w:t>Both INFPs and INFJs bring creative solutions and empathy to a workplace; however, INFPs also offer a flexible attitude, while INFJs offer commitment and dedication. INFPs can help INFJs learn to adapt to unexpected situations, while INFJs can help INFPs achieve their personal goals.</w:t>
+            </w:r>
+          </w:p>
+        </w:tc>
+      </w:tr>
+      <w:tr>
+        <w:trPr>
+          <w:trHeight w:val="1794"/>
+        </w:trPr>
+        <w:tc>
+          <w:tcPr>
+            <w:tcW w:w="9016" w:type="dxa"/>
+          </w:tcPr>
+          <w:p>
+            <w:pPr>
+              <w:jc w:val="both"/>
+              <w:rPr>
+                <w:b/>
+                <w:bCs/>
+              </w:rPr>
+            </w:pPr>
+            <w:r>
+              <w:rPr>
+                <w:b/>
+                <w:bCs/>
+              </w:rPr>
+              <w:t>INFJ&amp;ENFP (Jeremy, Brian):</w:t>
+            </w:r>
+          </w:p>
+          <w:p>
+            <w:pPr>
+              <w:jc w:val="both"/>
+            </w:pPr>
+            <w:r>
+              <w:t>Both INFJs and ENFPs bring creative solutions and empathy to a workplace; however, INFJs also offer commitment and dedication, while ENFPs offer a flexible attitude. INFJs can help ENFPs achieve their professional goals. ENFPs can help INFJs step outside of their comfort zone and try new things.</w:t>
+            </w:r>
+          </w:p>
+          <w:p>
+            <w:pPr>
+              <w:jc w:val="both"/>
+            </w:pPr>
+          </w:p>
+          <w:p>
+            <w:pPr>
+              <w:jc w:val="both"/>
+            </w:pPr>
+            <w:bookmarkStart w:id="13" w:name="_GoBack"/>
+            <w:bookmarkEnd w:id="13"/>
           </w:p>
         </w:tc>
       </w:tr>
@@ -5074,26 +5387,35 @@
                 <w:b/>
                 <w:bCs/>
               </w:rPr>
+              <w:lastRenderedPageBreak/>
               <w:t>INFJ&amp;ESTJ (Jeremy, Shane):</w:t>
             </w:r>
           </w:p>
           <w:p>
             <w:pPr>
               <w:jc w:val="both"/>
+            </w:pPr>
+            <w:r>
+              <w:t>INFJs bring creative ideas and considerate solutions to a work environment. They can help ESTJs consider how their decisions will impact others.</w:t>
+            </w:r>
+          </w:p>
+          <w:p>
+            <w:pPr>
+              <w:jc w:val="both"/>
               <w:rPr>
                 <w:b/>
                 <w:bCs/>
               </w:rPr>
             </w:pPr>
             <w:r>
-              <w:t>ESTJs should give INFJs the space and support they need to feel safe to express themselves. INFJs need to be direct and logical when addressing a problem with ESTJs; they should allow ESTJs to work through each problem individually.</w:t>
+              <w:t>ESTJs offer attentiveness and practical thinking. They can help INFJs share their thoughts more openly with others.</w:t>
             </w:r>
           </w:p>
         </w:tc>
       </w:tr>
       <w:tr>
         <w:trPr>
-          <w:trHeight w:val="1833"/>
+          <w:trHeight w:val="1779"/>
         </w:trPr>
         <w:tc>
           <w:tcPr>
@@ -5123,7 +5445,7 @@
               <w:jc w:val="both"/>
             </w:pPr>
             <w:r>
-              <w:t>Since INFPs and ENFPs are both Feeling personalities, they should focus on communicating how they feel, while remaining calm and empathetic. To avoid a stressful confrontation, INFPs should be more vocal about their perspective, while ENFPs should avoid overcrowding INFPs, allowing them to take space to reflect.</w:t>
+              <w:t>Both INFPs and ENFPs bring caring, creative thinking and adaptability to a work environment. However, INFPs are also strong, independent workers, while ENFPs are social and inviting. INFPs can help ENFPs become better listeners, while ENFPs can help INFPs express themselves more directly.</w:t>
             </w:r>
           </w:p>
         </w:tc>
@@ -5164,19 +5486,15 @@
                 <w:b/>
                 <w:bCs/>
               </w:rPr>
-              <w:t>NFP&amp;ESTJ (Daria, Shane):</w:t>
+              <w:t>INFP&amp;ESTJ (Daria, Shane):</w:t>
             </w:r>
           </w:p>
           <w:p>
             <w:pPr>
               <w:jc w:val="both"/>
-              <w:rPr>
-                <w:b/>
-                <w:bCs/>
-              </w:rPr>
             </w:pPr>
             <w:r>
-              <w:t>INFPs tend to express themselves emotionally, while ESTJs prefer to work through issues logically. INFPs should be open about their perspective with ESTJs, avoiding the use of overly emotional phrasing and allowing ESTJs to sort through each issue individually. ESTJs should focus on listening to INFPs and communicating their side calmly.</w:t>
+              <w:t>INFPs bring innovative solutions and empathetic reasoning to a work environment, while ESTJs offer attention to detail and goal-oriented planning. INFPs can help ESTJs consider others when making decisions, while ESTJs can help INFPs follow through on accomplishing personal or professional goals.</w:t>
             </w:r>
           </w:p>
         </w:tc>
@@ -5224,12 +5542,12 @@
               <w:jc w:val="both"/>
             </w:pPr>
             <w:r>
-              <w:t>ENFPs tend to express themselves emotionally, while ESTJs prefer to work through issues logically. ENFPs should address issues directly with ESTJs, avoiding the use of overly emotional phrasing and allowing ESTJs to sort through situations individually. ESTJs should focus on listening to ENFPs without interrupting and communicating their side in a calm, patient tone.</w:t>
+              <w:t>ENFPs bring innovative solutions, empathetic reasoning, and adaptability to a work environment, while ESTJs offer attention to detail, logical decision-making, and goal-oriented planning. ENFPs can help ESTJs consider others when making decisions, while ESTJs can help ENFPs achieve personal and professional goals.</w:t>
             </w:r>
           </w:p>
         </w:tc>
       </w:tr>
-      <w:bookmarkEnd w:id="16"/>
+      <w:bookmarkEnd w:id="12"/>
     </w:tbl>
     <w:p>
       <w:pPr>
@@ -5267,314 +5585,6 @@
             <w:pPr>
               <w:pStyle w:val="Heading4"/>
             </w:pPr>
-            <w:bookmarkStart w:id="17" w:name="_Hlk29122830"/>
-            <w:r>
-              <w:t>How can these types work together?</w:t>
-            </w:r>
-          </w:p>
-        </w:tc>
-      </w:tr>
-      <w:tr>
-        <w:tblPrEx>
-          <w:tblBorders>
-            <w:left w:val="none" w:sz="0" w:space="0" w:color="auto"/>
-            <w:bottom w:val="none" w:sz="0" w:space="0" w:color="auto"/>
-            <w:right w:val="none" w:sz="0" w:space="0" w:color="auto"/>
-            <w:insideH w:val="none" w:sz="0" w:space="0" w:color="auto"/>
-            <w:insideV w:val="none" w:sz="0" w:space="0" w:color="auto"/>
-          </w:tblBorders>
-        </w:tblPrEx>
-        <w:trPr>
-          <w:trHeight w:val="100"/>
-        </w:trPr>
-        <w:tc>
-          <w:tcPr>
-            <w:tcW w:w="9016" w:type="dxa"/>
-            <w:tcBorders>
-              <w:left w:val="single" w:sz="4" w:space="0" w:color="auto"/>
-              <w:bottom w:val="single" w:sz="4" w:space="0" w:color="auto"/>
-              <w:right w:val="single" w:sz="4" w:space="0" w:color="auto"/>
-            </w:tcBorders>
-          </w:tcPr>
-          <w:p>
-            <w:pPr>
-              <w:jc w:val="both"/>
-              <w:rPr>
-                <w:b/>
-                <w:bCs/>
-              </w:rPr>
-            </w:pPr>
-            <w:r>
-              <w:rPr>
-                <w:b/>
-                <w:bCs/>
-              </w:rPr>
-              <w:t>INFJ&amp;INFP (Jeremy, Daria):</w:t>
-            </w:r>
-          </w:p>
-          <w:p>
-            <w:pPr>
-              <w:jc w:val="both"/>
-            </w:pPr>
-            <w:r>
-              <w:t>Both INFPs and INFJs bring creative solutions and empathy to a workplace; however, INFPs also offer a flexible attitude, while INFJs offer commitment and dedication. INFPs can help INFJs learn to adapt to unexpected situations, while INFJs can help INFPs achieve their personal goals.</w:t>
-            </w:r>
-          </w:p>
-        </w:tc>
-      </w:tr>
-      <w:tr>
-        <w:trPr>
-          <w:trHeight w:val="1794"/>
-        </w:trPr>
-        <w:tc>
-          <w:tcPr>
-            <w:tcW w:w="9016" w:type="dxa"/>
-          </w:tcPr>
-          <w:p>
-            <w:pPr>
-              <w:jc w:val="both"/>
-              <w:rPr>
-                <w:b/>
-                <w:bCs/>
-              </w:rPr>
-            </w:pPr>
-            <w:r>
-              <w:rPr>
-                <w:b/>
-                <w:bCs/>
-              </w:rPr>
-              <w:lastRenderedPageBreak/>
-              <w:t>INFJ&amp;ENFP (Jeremy, Brian):</w:t>
-            </w:r>
-          </w:p>
-          <w:p>
-            <w:pPr>
-              <w:jc w:val="both"/>
-            </w:pPr>
-            <w:r>
-              <w:t>Both INFJs and ENFPs bring creative solutions and empathy to a workplace; however, INFJs also offer commitment and dedication, while ENFPs offer a flexible attitude. INFJs can help ENFPs achieve their professional goals. ENFPs can help INFJs step outside of their comfort zone and try new things.</w:t>
-            </w:r>
-          </w:p>
-        </w:tc>
-      </w:tr>
-      <w:tr>
-        <w:trPr>
-          <w:trHeight w:val="387"/>
-        </w:trPr>
-        <w:tc>
-          <w:tcPr>
-            <w:tcW w:w="9016" w:type="dxa"/>
-          </w:tcPr>
-          <w:p>
-            <w:pPr>
-              <w:jc w:val="both"/>
-              <w:rPr>
-                <w:b/>
-                <w:bCs/>
-              </w:rPr>
-            </w:pPr>
-            <w:r>
-              <w:rPr>
-                <w:b/>
-                <w:bCs/>
-              </w:rPr>
-              <w:t>INFJ&amp;ESTJ (Jeremy, Shane):</w:t>
-            </w:r>
-          </w:p>
-          <w:p>
-            <w:pPr>
-              <w:jc w:val="both"/>
-            </w:pPr>
-            <w:r>
-              <w:t>INFJs bring creative ideas and considerate solutions to a work environment. They can help ESTJs consider how their decisions will impact others.</w:t>
-            </w:r>
-          </w:p>
-          <w:p>
-            <w:pPr>
-              <w:jc w:val="both"/>
-              <w:rPr>
-                <w:b/>
-                <w:bCs/>
-              </w:rPr>
-            </w:pPr>
-            <w:r>
-              <w:t>ESTJs offer attentiveness and practical thinking. They can help INFJs share their thoughts more openly with others.</w:t>
-            </w:r>
-          </w:p>
-        </w:tc>
-      </w:tr>
-      <w:tr>
-        <w:trPr>
-          <w:trHeight w:val="1779"/>
-        </w:trPr>
-        <w:tc>
-          <w:tcPr>
-            <w:tcW w:w="9016" w:type="dxa"/>
-            <w:tcBorders>
-              <w:bottom w:val="single" w:sz="4" w:space="0" w:color="auto"/>
-            </w:tcBorders>
-          </w:tcPr>
-          <w:p>
-            <w:pPr>
-              <w:jc w:val="both"/>
-              <w:rPr>
-                <w:b/>
-                <w:bCs/>
-              </w:rPr>
-            </w:pPr>
-            <w:r>
-              <w:rPr>
-                <w:b/>
-                <w:bCs/>
-              </w:rPr>
-              <w:t>INFP&amp;ENFP (Daria, Brian):</w:t>
-            </w:r>
-          </w:p>
-          <w:p>
-            <w:pPr>
-              <w:jc w:val="both"/>
-            </w:pPr>
-            <w:r>
-              <w:t>Both INFPs and ENFPs bring caring, creative thinking and adaptability to a work environment. However, INFPs are also strong, independent workers, while ENFPs are social and inviting. INFPs can help ENFPs become better listeners, while ENFPs can help INFPs express themselves more directly.</w:t>
-            </w:r>
-          </w:p>
-        </w:tc>
-      </w:tr>
-      <w:tr>
-        <w:tblPrEx>
-          <w:tblBorders>
-            <w:left w:val="none" w:sz="0" w:space="0" w:color="auto"/>
-            <w:bottom w:val="none" w:sz="0" w:space="0" w:color="auto"/>
-            <w:right w:val="none" w:sz="0" w:space="0" w:color="auto"/>
-            <w:insideH w:val="none" w:sz="0" w:space="0" w:color="auto"/>
-            <w:insideV w:val="none" w:sz="0" w:space="0" w:color="auto"/>
-          </w:tblBorders>
-        </w:tblPrEx>
-        <w:trPr>
-          <w:trHeight w:val="365"/>
-        </w:trPr>
-        <w:tc>
-          <w:tcPr>
-            <w:tcW w:w="9016" w:type="dxa"/>
-            <w:tcBorders>
-              <w:top w:val="single" w:sz="4" w:space="0" w:color="auto"/>
-              <w:left w:val="single" w:sz="4" w:space="0" w:color="auto"/>
-              <w:bottom w:val="single" w:sz="4" w:space="0" w:color="auto"/>
-              <w:right w:val="single" w:sz="4" w:space="0" w:color="auto"/>
-            </w:tcBorders>
-          </w:tcPr>
-          <w:p>
-            <w:pPr>
-              <w:jc w:val="both"/>
-              <w:rPr>
-                <w:b/>
-                <w:bCs/>
-              </w:rPr>
-            </w:pPr>
-            <w:r>
-              <w:rPr>
-                <w:b/>
-                <w:bCs/>
-              </w:rPr>
-              <w:t>INFP&amp;ESTJ (Daria, Shane):</w:t>
-            </w:r>
-          </w:p>
-          <w:p>
-            <w:pPr>
-              <w:jc w:val="both"/>
-            </w:pPr>
-            <w:r>
-              <w:t>INFPs bring innovative solutions and empathetic reasoning to a work environment, while ESTJs offer attention to detail and goal-oriented planning. INFPs can help ESTJs consider others when making decisions, while ESTJs can help INFPs follow through on accomplishing personal or professional goals.</w:t>
-            </w:r>
-          </w:p>
-        </w:tc>
-      </w:tr>
-      <w:tr>
-        <w:tblPrEx>
-          <w:tblBorders>
-            <w:left w:val="none" w:sz="0" w:space="0" w:color="auto"/>
-            <w:bottom w:val="none" w:sz="0" w:space="0" w:color="auto"/>
-            <w:right w:val="none" w:sz="0" w:space="0" w:color="auto"/>
-            <w:insideH w:val="none" w:sz="0" w:space="0" w:color="auto"/>
-            <w:insideV w:val="none" w:sz="0" w:space="0" w:color="auto"/>
-          </w:tblBorders>
-        </w:tblPrEx>
-        <w:trPr>
-          <w:trHeight w:val="1779"/>
-        </w:trPr>
-        <w:tc>
-          <w:tcPr>
-            <w:tcW w:w="9016" w:type="dxa"/>
-            <w:tcBorders>
-              <w:left w:val="single" w:sz="4" w:space="0" w:color="auto"/>
-              <w:bottom w:val="single" w:sz="4" w:space="0" w:color="auto"/>
-              <w:right w:val="single" w:sz="4" w:space="0" w:color="auto"/>
-            </w:tcBorders>
-          </w:tcPr>
-          <w:p>
-            <w:pPr>
-              <w:jc w:val="both"/>
-              <w:rPr>
-                <w:b/>
-                <w:bCs/>
-              </w:rPr>
-            </w:pPr>
-            <w:r>
-              <w:rPr>
-                <w:b/>
-                <w:bCs/>
-              </w:rPr>
-              <w:t>ENFP&amp;ESTJ (Brian, Shane):</w:t>
-            </w:r>
-          </w:p>
-          <w:p>
-            <w:pPr>
-              <w:jc w:val="both"/>
-            </w:pPr>
-            <w:r>
-              <w:t>ENFPs bring innovative solutions, empathetic reasoning, and adaptability to a work environment, while ESTJs offer attention to detail, logical decision-making, and goal-oriented planning. ENFPs can help ESTJs consider others when making decisions, while ESTJs can help ENFPs achieve personal and professional goals.</w:t>
-            </w:r>
-          </w:p>
-        </w:tc>
-      </w:tr>
-      <w:bookmarkEnd w:id="17"/>
-    </w:tbl>
-    <w:p>
-      <w:pPr>
-        <w:rPr>
-          <w:rFonts w:ascii="Arial Nova Light" w:hAnsi="Arial Nova Light"/>
-        </w:rPr>
-      </w:pPr>
-    </w:p>
-    <w:tbl>
-      <w:tblPr>
-        <w:tblW w:w="0" w:type="auto"/>
-        <w:tblInd w:w="-5" w:type="dxa"/>
-        <w:tblBorders>
-          <w:top w:val="single" w:sz="4" w:space="0" w:color="auto"/>
-          <w:left w:val="single" w:sz="4" w:space="0" w:color="auto"/>
-          <w:bottom w:val="single" w:sz="4" w:space="0" w:color="auto"/>
-          <w:right w:val="single" w:sz="4" w:space="0" w:color="auto"/>
-          <w:insideH w:val="single" w:sz="4" w:space="0" w:color="auto"/>
-          <w:insideV w:val="single" w:sz="4" w:space="0" w:color="auto"/>
-        </w:tblBorders>
-        <w:tblLook w:val="0000" w:firstRow="0" w:lastRow="0" w:firstColumn="0" w:lastColumn="0" w:noHBand="0" w:noVBand="0"/>
-      </w:tblPr>
-      <w:tblGrid>
-        <w:gridCol w:w="9016"/>
-      </w:tblGrid>
-      <w:tr>
-        <w:trPr>
-          <w:trHeight w:val="441"/>
-        </w:trPr>
-        <w:tc>
-          <w:tcPr>
-            <w:tcW w:w="9016" w:type="dxa"/>
-          </w:tcPr>
-          <w:p>
-            <w:pPr>
-              <w:pStyle w:val="Heading4"/>
-            </w:pPr>
             <w:r>
               <w:t>How can these types deal with change?</w:t>
             </w:r>
@@ -5770,7 +5780,6 @@
                 <w:b/>
                 <w:bCs/>
               </w:rPr>
-              <w:lastRenderedPageBreak/>
               <w:t>INFP&amp;ESTJ (Daria, Shane):</w:t>
             </w:r>
           </w:p>
@@ -5820,6 +5829,7 @@
                 <w:b/>
                 <w:bCs/>
               </w:rPr>
+              <w:lastRenderedPageBreak/>
               <w:t>ENFP&amp;ESTJ (Brian, Shane):</w:t>
             </w:r>
           </w:p>
@@ -5969,14 +5979,14 @@
       <w:pPr>
         <w:pStyle w:val="Heading3"/>
       </w:pPr>
-      <w:bookmarkStart w:id="18" w:name="_Toc29656140"/>
+      <w:bookmarkStart w:id="14" w:name="_Toc29656140"/>
       <w:r>
         <w:t>Other tests result</w:t>
       </w:r>
       <w:r>
         <w:t>s</w:t>
       </w:r>
-      <w:bookmarkEnd w:id="18"/>
+      <w:bookmarkEnd w:id="14"/>
     </w:p>
     <w:p>
       <w:pPr>
@@ -6052,18 +6062,15 @@
     </w:p>
     <w:p>
       <w:r>
-        <w:t xml:space="preserve">This test evaluates creativity. Working in a group on a project often requires a creative approach, so such tests can be useful in determining the strengths and weaknesses of a person. One of the strongest Brian’s creativity features is connection which means the ability to make connections between things that don't initially </w:t>
-      </w:r>
+        <w:t>This test evaluates creativity. Working in a group on a project often requires a creative approach, so such tests can be useful in determining the strengths and weaknesses of a person. One of the strongest Brian’s creativity features is connection which means the ability to make connections between things that don't initially have an apparent connection. This feature will help to solve problems arising in the work on the project in an unusual way.</w:t>
+      </w:r>
+    </w:p>
+    <w:p>
+      <w:pPr>
+        <w:pStyle w:val="Heading4"/>
+      </w:pPr>
       <w:r>
         <w:lastRenderedPageBreak/>
-        <w:t>have an apparent connection. This feature will help to solve problems arising in the work on the project in an unusual way.</w:t>
-      </w:r>
-    </w:p>
-    <w:p>
-      <w:pPr>
-        <w:pStyle w:val="Heading4"/>
-      </w:pPr>
-      <w:r>
         <w:t>Jeremy’s test result:</w:t>
       </w:r>
     </w:p>
@@ -6353,6 +6360,7 @@
     </w:p>
     <w:p>
       <w:r>
+        <w:lastRenderedPageBreak/>
         <w:t>Pennsylvania Higher Education Assistance Agency. (2019) Education Planner [Online]. Available at:</w:t>
       </w:r>
     </w:p>
@@ -6478,12 +6486,12 @@
       <w:pPr>
         <w:pStyle w:val="Heading2"/>
       </w:pPr>
-      <w:bookmarkStart w:id="19" w:name="_Toc29656141"/>
+      <w:bookmarkStart w:id="15" w:name="_Toc29656141"/>
       <w:r>
         <w:lastRenderedPageBreak/>
         <w:t>Ideal Jobs</w:t>
       </w:r>
-      <w:bookmarkEnd w:id="19"/>
+      <w:bookmarkEnd w:id="15"/>
     </w:p>
     <w:p>
       <w:pPr>
@@ -6561,12 +6569,12 @@
       <w:pPr>
         <w:pStyle w:val="Heading2"/>
       </w:pPr>
-      <w:bookmarkStart w:id="20" w:name="_Toc29656142"/>
+      <w:bookmarkStart w:id="16" w:name="_Toc29656142"/>
       <w:r>
         <w:lastRenderedPageBreak/>
         <w:t>Tools</w:t>
       </w:r>
-      <w:bookmarkEnd w:id="20"/>
+      <w:bookmarkEnd w:id="16"/>
     </w:p>
     <w:p/>
     <w:p>
@@ -6640,7 +6648,10 @@
         <w:jc w:val="both"/>
       </w:pPr>
       <w:r>
-        <w:t>I do not believe the audit trail on the Git repository accurately reflects our individual contributions, as decisions to create or update folders and text or upload word and excel documents were often made and actioned during our teleconference Team meetings. As such the audit trail will show the username of the person hosting the teleconference rather than the team member who created the content. Additionally, with the problem of GitHub invitations apparently being blocked within RMIT email systems and subsequent delay in providing group access it is incorrect to attribute the initial flurry of activity to any one individual</w:t>
+        <w:t>We</w:t>
+      </w:r>
+      <w:r>
+        <w:t xml:space="preserve"> do not believe the audit trail on the Git repository accurately reflects our individual contributions, as decisions to create or update folders and text or upload word and excel documents were often made and actioned during our teleconference Team meetings. As such the audit trail will show the username of the person hosting the teleconference rather than the team member who created the content. Additionally, with the problem of GitHub invitations apparently being blocked within RMIT email systems and subsequent delay in providing group access it is incorrect to attribute the initial flurry of activity to any one individual</w:t>
       </w:r>
       <w:r>
         <w:t>, as with appropriate access others would have contributed equally.</w:t>
@@ -6665,12 +6676,12 @@
       <w:pPr>
         <w:pStyle w:val="Heading2"/>
       </w:pPr>
-      <w:bookmarkStart w:id="21" w:name="_Toc29656143"/>
+      <w:bookmarkStart w:id="17" w:name="_Toc29656143"/>
       <w:r>
         <w:lastRenderedPageBreak/>
         <w:t>Industry Data</w:t>
       </w:r>
-      <w:bookmarkEnd w:id="21"/>
+      <w:bookmarkEnd w:id="17"/>
     </w:p>
     <w:p/>
     <w:p>
@@ -6822,12 +6833,12 @@
       <w:pPr>
         <w:pStyle w:val="Heading2"/>
       </w:pPr>
-      <w:bookmarkStart w:id="22" w:name="_Toc29656144"/>
+      <w:bookmarkStart w:id="18" w:name="_Toc29656144"/>
       <w:r>
         <w:lastRenderedPageBreak/>
         <w:t>IT Work</w:t>
       </w:r>
-      <w:bookmarkEnd w:id="22"/>
+      <w:bookmarkEnd w:id="18"/>
     </w:p>
     <w:p/>
     <w:p>
@@ -7007,12 +7018,12 @@
       <w:pPr>
         <w:pStyle w:val="Heading2"/>
       </w:pPr>
-      <w:bookmarkStart w:id="23" w:name="_Toc29656145"/>
+      <w:bookmarkStart w:id="19" w:name="_Toc29656145"/>
       <w:r>
         <w:lastRenderedPageBreak/>
         <w:t>IT Technologies</w:t>
       </w:r>
-      <w:bookmarkEnd w:id="23"/>
+      <w:bookmarkEnd w:id="19"/>
     </w:p>
     <w:p>
       <w:pPr>
@@ -7034,14 +7045,14 @@
           <w:szCs w:val="22"/>
         </w:rPr>
       </w:pPr>
-      <w:bookmarkStart w:id="24" w:name="_Toc29656146"/>
+      <w:bookmarkStart w:id="20" w:name="_Toc29656146"/>
       <w:r>
         <w:rPr>
           <w:szCs w:val="22"/>
         </w:rPr>
         <w:t>Cybersecurity</w:t>
       </w:r>
-      <w:bookmarkEnd w:id="24"/>
+      <w:bookmarkEnd w:id="20"/>
       <w:r>
         <w:rPr>
           <w:szCs w:val="22"/>
@@ -8225,7 +8236,7 @@
           <w:szCs w:val="22"/>
         </w:rPr>
       </w:pPr>
-      <w:bookmarkStart w:id="25" w:name="_Toc29656147"/>
+      <w:bookmarkStart w:id="21" w:name="_Toc29656147"/>
       <w:r>
         <w:rPr>
           <w:szCs w:val="22"/>
@@ -8233,7 +8244,7 @@
         <w:lastRenderedPageBreak/>
         <w:t>Machine Learning</w:t>
       </w:r>
-      <w:bookmarkEnd w:id="25"/>
+      <w:bookmarkEnd w:id="21"/>
       <w:r>
         <w:rPr>
           <w:szCs w:val="22"/>
@@ -9666,12 +9677,12 @@
       <w:pPr>
         <w:pStyle w:val="Heading3"/>
       </w:pPr>
-      <w:bookmarkStart w:id="26" w:name="_Toc29656148"/>
+      <w:bookmarkStart w:id="22" w:name="_Toc29656148"/>
       <w:r>
         <w:lastRenderedPageBreak/>
         <w:t>Autonomous Vehicles</w:t>
       </w:r>
-      <w:bookmarkEnd w:id="26"/>
+      <w:bookmarkEnd w:id="22"/>
     </w:p>
     <w:p>
       <w:pPr>
@@ -9910,12 +9921,12 @@
       <w:pPr>
         <w:pStyle w:val="Heading3"/>
       </w:pPr>
-      <w:bookmarkStart w:id="27" w:name="_Toc29656149"/>
+      <w:bookmarkStart w:id="23" w:name="_Toc29656149"/>
       <w:r>
         <w:lastRenderedPageBreak/>
         <w:t>Natural Language processing and chatterbots</w:t>
       </w:r>
-      <w:bookmarkEnd w:id="27"/>
+      <w:bookmarkEnd w:id="23"/>
       <w:r>
         <w:t xml:space="preserve"> </w:t>
       </w:r>
@@ -10316,22 +10327,22 @@
       <w:pPr>
         <w:pStyle w:val="Heading2"/>
       </w:pPr>
-      <w:bookmarkStart w:id="28" w:name="_Toc29656150"/>
+      <w:bookmarkStart w:id="24" w:name="_Toc29656150"/>
       <w:r>
         <w:lastRenderedPageBreak/>
         <w:t>Project Ideas</w:t>
       </w:r>
-      <w:bookmarkEnd w:id="28"/>
+      <w:bookmarkEnd w:id="24"/>
     </w:p>
     <w:p>
       <w:pPr>
         <w:pStyle w:val="Heading2"/>
       </w:pPr>
-      <w:bookmarkStart w:id="29" w:name="_Toc29656151"/>
+      <w:bookmarkStart w:id="25" w:name="_Toc29656151"/>
       <w:r>
         <w:t>G6 Internet Explorers Group Project</w:t>
       </w:r>
-      <w:bookmarkEnd w:id="29"/>
+      <w:bookmarkEnd w:id="25"/>
     </w:p>
     <w:p>
       <w:pPr>
@@ -10654,11 +10665,11 @@
       <w:pPr>
         <w:pStyle w:val="Heading2"/>
       </w:pPr>
-      <w:bookmarkStart w:id="30" w:name="_Toc29656152"/>
+      <w:bookmarkStart w:id="26" w:name="_Toc29656152"/>
       <w:r>
         <w:t>Group Reflection</w:t>
       </w:r>
-      <w:bookmarkEnd w:id="30"/>
+      <w:bookmarkEnd w:id="26"/>
     </w:p>
     <w:p>
       <w:pPr>
@@ -10975,12 +10986,12 @@
       <w:pPr>
         <w:pStyle w:val="Heading1"/>
       </w:pPr>
-      <w:bookmarkStart w:id="31" w:name="_Toc29656153"/>
+      <w:bookmarkStart w:id="27" w:name="_Toc29656153"/>
       <w:r>
         <w:lastRenderedPageBreak/>
         <w:t>References</w:t>
       </w:r>
-      <w:bookmarkEnd w:id="31"/>
+      <w:bookmarkEnd w:id="27"/>
     </w:p>
     <w:p>
       <w:pPr>
@@ -17965,6 +17976,7 @@
     <w:rsid w:val="00CE3DB4"/>
     <w:rsid w:val="00D355C4"/>
     <w:rsid w:val="00D75130"/>
+    <w:rsid w:val="00FC5DEC"/>
   </w:rsids>
   <m:mathPr>
     <m:mathFont m:val="Cambria Math"/>
@@ -18690,7 +18702,7 @@
 </file>
 
 <file path=customXml/itemProps1.xml><?xml version="1.0" encoding="utf-8"?>
-<ds:datastoreItem xmlns:ds="http://schemas.openxmlformats.org/officeDocument/2006/customXml" ds:itemID="{2CE2FB74-B2D7-41D2-ABF1-AB8FF3FDAA6F}">
+<ds:datastoreItem xmlns:ds="http://schemas.openxmlformats.org/officeDocument/2006/customXml" ds:itemID="{176649FD-3B88-4639-9F34-14388F251798}">
   <ds:schemaRefs>
     <ds:schemaRef ds:uri="http://schemas.openxmlformats.org/officeDocument/2006/bibliography"/>
   </ds:schemaRefs>

</xml_diff>